<commit_message>
Finalized files for submission.
</commit_message>
<xml_diff>
--- a/Documentation.docx
+++ b/Documentation.docx
@@ -16,21 +16,47 @@
           <w:rStyle w:val="SubtleEmphasis"/>
         </w:rPr>
       </w:pPr>
+      <w:bookmarkStart w:id="0" w:name="_GoBack"/>
       <w:r>
         <w:rPr>
           <w:rStyle w:val="SubtleEmphasis"/>
         </w:rPr>
         <w:t>Gal Oren (302378633</w:t>
       </w:r>
-      <w:bookmarkStart w:id="0" w:name="_GoBack"/>
-      <w:bookmarkEnd w:id="0"/>
       <w:r>
         <w:rPr>
           <w:rStyle w:val="SubtleEmphasis"/>
         </w:rPr>
-        <w:t>), Katz Saar (318966249)</w:t>
+        <w:t>, orengal1</w:t>
+      </w:r>
+      <w:r>
+        <w:rPr>
+          <w:rStyle w:val="SubtleEmphasis"/>
+        </w:rPr>
+        <w:t>), Katz Saar (318966249</w:t>
+      </w:r>
+      <w:r>
+        <w:rPr>
+          <w:rStyle w:val="SubtleEmphasis"/>
+        </w:rPr>
+        <w:t xml:space="preserve">, </w:t>
+      </w:r>
+      <w:proofErr w:type="spellStart"/>
+      <w:r>
+        <w:rPr>
+          <w:rStyle w:val="SubtleEmphasis"/>
+        </w:rPr>
+        <w:t>saarkatz</w:t>
+      </w:r>
+      <w:proofErr w:type="spellEnd"/>
+      <w:r>
+        <w:rPr>
+          <w:rStyle w:val="SubtleEmphasis"/>
+        </w:rPr>
+        <w:t>)</w:t>
       </w:r>
     </w:p>
+    <w:bookmarkEnd w:id="0"/>
     <w:p>
       <w:pPr>
         <w:pStyle w:val="Heading1"/>
@@ -63,6 +89,7 @@
                 <w:szCs w:val="36"/>
               </w:rPr>
             </w:pPr>
+            <w:proofErr w:type="spellStart"/>
             <w:r>
               <w:rPr>
                 <w:sz w:val="36"/>
@@ -70,6 +97,7 @@
               </w:rPr>
               <w:t>WAVLTree</w:t>
             </w:r>
+            <w:proofErr w:type="spellEnd"/>
           </w:p>
         </w:tc>
       </w:tr>
@@ -137,6 +165,7 @@
                 <w:szCs w:val="18"/>
               </w:rPr>
             </w:pPr>
+            <w:proofErr w:type="spellStart"/>
             <w:r>
               <w:rPr>
                 <w:color w:val="000000"/>
@@ -145,6 +174,7 @@
               </w:rPr>
               <w:t>WAVLNode</w:t>
             </w:r>
+            <w:proofErr w:type="spellEnd"/>
           </w:p>
         </w:tc>
         <w:tc>
@@ -202,6 +232,7 @@
                 <w:szCs w:val="18"/>
               </w:rPr>
             </w:pPr>
+            <w:proofErr w:type="spellStart"/>
             <w:r>
               <w:rPr>
                 <w:b/>
@@ -212,6 +243,7 @@
               </w:rPr>
               <w:t>int</w:t>
             </w:r>
+            <w:proofErr w:type="spellEnd"/>
           </w:p>
         </w:tc>
         <w:tc>
@@ -268,6 +300,7 @@
                 <w:szCs w:val="18"/>
               </w:rPr>
             </w:pPr>
+            <w:proofErr w:type="spellStart"/>
             <w:r>
               <w:rPr>
                 <w:color w:val="000000"/>
@@ -276,6 +309,7 @@
               </w:rPr>
               <w:t>WAVLNode</w:t>
             </w:r>
+            <w:proofErr w:type="spellEnd"/>
           </w:p>
         </w:tc>
         <w:tc>
@@ -288,6 +322,7 @@
                 <w:rFonts w:ascii="Courier New" w:hAnsi="Courier New" w:cs="Courier New"/>
               </w:rPr>
             </w:pPr>
+            <w:proofErr w:type="spellStart"/>
             <w:r>
               <w:rPr>
                 <w:rFonts w:ascii="Courier New" w:hAnsi="Courier New" w:cs="Courier New"/>
@@ -299,6 +334,7 @@
               </w:rPr>
               <w:t>maxNode</w:t>
             </w:r>
+            <w:proofErr w:type="spellEnd"/>
           </w:p>
         </w:tc>
         <w:tc>
@@ -323,8 +359,13 @@
               </w:rPr>
               <w:t xml:space="preserve"> </w:t>
             </w:r>
-            <w:r>
-              <w:t>is null if the tree is empty.</w:t>
+            <w:proofErr w:type="gramStart"/>
+            <w:r>
+              <w:t>is</w:t>
+            </w:r>
+            <w:proofErr w:type="gramEnd"/>
+            <w:r>
+              <w:t xml:space="preserve"> null if the tree is empty.</w:t>
             </w:r>
           </w:p>
         </w:tc>
@@ -344,6 +385,7 @@
                 <w:szCs w:val="18"/>
               </w:rPr>
             </w:pPr>
+            <w:proofErr w:type="spellStart"/>
             <w:r>
               <w:rPr>
                 <w:color w:val="000000"/>
@@ -352,6 +394,7 @@
               </w:rPr>
               <w:t>WAVLNode</w:t>
             </w:r>
+            <w:proofErr w:type="spellEnd"/>
           </w:p>
         </w:tc>
         <w:tc>
@@ -364,6 +407,7 @@
                 <w:rFonts w:ascii="Courier New" w:hAnsi="Courier New" w:cs="Courier New"/>
               </w:rPr>
             </w:pPr>
+            <w:proofErr w:type="spellStart"/>
             <w:r>
               <w:rPr>
                 <w:rFonts w:ascii="Courier New" w:hAnsi="Courier New" w:cs="Courier New"/>
@@ -375,6 +419,7 @@
               </w:rPr>
               <w:t>minNode</w:t>
             </w:r>
+            <w:proofErr w:type="spellEnd"/>
           </w:p>
         </w:tc>
         <w:tc>
@@ -399,8 +444,13 @@
               </w:rPr>
               <w:t xml:space="preserve"> </w:t>
             </w:r>
-            <w:r>
-              <w:t>is null if the tree is empty.</w:t>
+            <w:proofErr w:type="gramStart"/>
+            <w:r>
+              <w:t>is</w:t>
+            </w:r>
+            <w:proofErr w:type="gramEnd"/>
+            <w:r>
+              <w:t xml:space="preserve"> null if the tree is empty.</w:t>
             </w:r>
           </w:p>
         </w:tc>
@@ -481,6 +531,7 @@
                 <w:szCs w:val="18"/>
               </w:rPr>
             </w:pPr>
+            <w:proofErr w:type="spellStart"/>
             <w:r>
               <w:rPr>
                 <w:b/>
@@ -491,6 +542,7 @@
               </w:rPr>
               <w:t>int</w:t>
             </w:r>
+            <w:proofErr w:type="spellEnd"/>
           </w:p>
         </w:tc>
         <w:tc>
@@ -534,6 +586,7 @@
               </w:rPr>
               <w:t>delete(</w:t>
             </w:r>
+            <w:proofErr w:type="spellStart"/>
             <w:r>
               <w:rPr>
                 <w:rFonts w:ascii="Courier New" w:hAnsi="Courier New" w:cs="Courier New"/>
@@ -543,7 +596,19 @@
                 <w:sz w:val="18"/>
                 <w:szCs w:val="18"/>
               </w:rPr>
-              <w:t xml:space="preserve">int </w:t>
+              <w:t>int</w:t>
+            </w:r>
+            <w:proofErr w:type="spellEnd"/>
+            <w:r>
+              <w:rPr>
+                <w:rFonts w:ascii="Courier New" w:hAnsi="Courier New" w:cs="Courier New"/>
+                <w:b/>
+                <w:bCs/>
+                <w:color w:val="000080"/>
+                <w:sz w:val="18"/>
+                <w:szCs w:val="18"/>
+              </w:rPr>
+              <w:t xml:space="preserve"> </w:t>
             </w:r>
             <w:r>
               <w:rPr>
@@ -774,6 +839,7 @@
                 <w:szCs w:val="18"/>
               </w:rPr>
             </w:pPr>
+            <w:proofErr w:type="spellStart"/>
             <w:r>
               <w:rPr>
                 <w:b/>
@@ -784,6 +850,7 @@
               </w:rPr>
               <w:t>boolean</w:t>
             </w:r>
+            <w:proofErr w:type="spellEnd"/>
           </w:p>
         </w:tc>
         <w:tc>
@@ -965,14 +1032,25 @@
                 <w:szCs w:val="18"/>
               </w:rPr>
             </w:pPr>
-            <w:r>
-              <w:rPr>
-                <w:rFonts w:ascii="Courier New" w:hAnsi="Courier New" w:cs="Courier New"/>
-                <w:color w:val="000000"/>
-                <w:sz w:val="18"/>
-                <w:szCs w:val="18"/>
-              </w:rPr>
-              <w:t>infoToArray()</w:t>
+            <w:proofErr w:type="spellStart"/>
+            <w:r>
+              <w:rPr>
+                <w:rFonts w:ascii="Courier New" w:hAnsi="Courier New" w:cs="Courier New"/>
+                <w:color w:val="000000"/>
+                <w:sz w:val="18"/>
+                <w:szCs w:val="18"/>
+              </w:rPr>
+              <w:t>infoToArray</w:t>
+            </w:r>
+            <w:proofErr w:type="spellEnd"/>
+            <w:r>
+              <w:rPr>
+                <w:rFonts w:ascii="Courier New" w:hAnsi="Courier New" w:cs="Courier New"/>
+                <w:color w:val="000000"/>
+                <w:sz w:val="18"/>
+                <w:szCs w:val="18"/>
+              </w:rPr>
+              <w:t>()</w:t>
             </w:r>
           </w:p>
         </w:tc>
@@ -1048,6 +1126,7 @@
                 <w:szCs w:val="18"/>
               </w:rPr>
             </w:pPr>
+            <w:proofErr w:type="spellStart"/>
             <w:r>
               <w:rPr>
                 <w:b/>
@@ -1059,6 +1138,7 @@
               <w:lastRenderedPageBreak/>
               <w:t>int</w:t>
             </w:r>
+            <w:proofErr w:type="spellEnd"/>
           </w:p>
         </w:tc>
         <w:tc>
@@ -1102,6 +1182,7 @@
               </w:rPr>
               <w:t>insert(</w:t>
             </w:r>
+            <w:proofErr w:type="spellStart"/>
             <w:r>
               <w:rPr>
                 <w:rFonts w:ascii="Courier New" w:hAnsi="Courier New" w:cs="Courier New"/>
@@ -1111,16 +1192,48 @@
                 <w:sz w:val="18"/>
                 <w:szCs w:val="18"/>
               </w:rPr>
-              <w:t xml:space="preserve">int </w:t>
-            </w:r>
-            <w:r>
-              <w:rPr>
-                <w:rFonts w:ascii="Courier New" w:hAnsi="Courier New" w:cs="Courier New"/>
-                <w:color w:val="000000"/>
-                <w:sz w:val="18"/>
-                <w:szCs w:val="18"/>
-              </w:rPr>
-              <w:t>k, String i)</w:t>
+              <w:t>int</w:t>
+            </w:r>
+            <w:proofErr w:type="spellEnd"/>
+            <w:r>
+              <w:rPr>
+                <w:rFonts w:ascii="Courier New" w:hAnsi="Courier New" w:cs="Courier New"/>
+                <w:b/>
+                <w:bCs/>
+                <w:color w:val="000080"/>
+                <w:sz w:val="18"/>
+                <w:szCs w:val="18"/>
+              </w:rPr>
+              <w:t xml:space="preserve"> </w:t>
+            </w:r>
+            <w:r>
+              <w:rPr>
+                <w:rFonts w:ascii="Courier New" w:hAnsi="Courier New" w:cs="Courier New"/>
+                <w:color w:val="000000"/>
+                <w:sz w:val="18"/>
+                <w:szCs w:val="18"/>
+              </w:rPr>
+              <w:t xml:space="preserve">k, String </w:t>
+            </w:r>
+            <w:proofErr w:type="spellStart"/>
+            <w:r>
+              <w:rPr>
+                <w:rFonts w:ascii="Courier New" w:hAnsi="Courier New" w:cs="Courier New"/>
+                <w:color w:val="000000"/>
+                <w:sz w:val="18"/>
+                <w:szCs w:val="18"/>
+              </w:rPr>
+              <w:t>i</w:t>
+            </w:r>
+            <w:proofErr w:type="spellEnd"/>
+            <w:r>
+              <w:rPr>
+                <w:rFonts w:ascii="Courier New" w:hAnsi="Courier New" w:cs="Courier New"/>
+                <w:color w:val="000000"/>
+                <w:sz w:val="18"/>
+                <w:szCs w:val="18"/>
+              </w:rPr>
+              <w:t>)</w:t>
             </w:r>
           </w:p>
         </w:tc>
@@ -1370,6 +1483,7 @@
                 <w:szCs w:val="18"/>
               </w:rPr>
             </w:pPr>
+            <w:proofErr w:type="spellStart"/>
             <w:r>
               <w:rPr>
                 <w:b/>
@@ -1380,6 +1494,7 @@
               </w:rPr>
               <w:t>int</w:t>
             </w:r>
+            <w:proofErr w:type="spellEnd"/>
             <w:r>
               <w:rPr>
                 <w:color w:val="000000"/>
@@ -1422,14 +1537,25 @@
                 <w:szCs w:val="18"/>
               </w:rPr>
             </w:pPr>
-            <w:r>
-              <w:rPr>
-                <w:rFonts w:ascii="Courier New" w:hAnsi="Courier New" w:cs="Courier New"/>
-                <w:color w:val="000000"/>
-                <w:sz w:val="18"/>
-                <w:szCs w:val="18"/>
-              </w:rPr>
-              <w:t>keysToArray()</w:t>
+            <w:proofErr w:type="spellStart"/>
+            <w:r>
+              <w:rPr>
+                <w:rFonts w:ascii="Courier New" w:hAnsi="Courier New" w:cs="Courier New"/>
+                <w:color w:val="000000"/>
+                <w:sz w:val="18"/>
+                <w:szCs w:val="18"/>
+              </w:rPr>
+              <w:t>keysToArray</w:t>
+            </w:r>
+            <w:proofErr w:type="spellEnd"/>
+            <w:r>
+              <w:rPr>
+                <w:rFonts w:ascii="Courier New" w:hAnsi="Courier New" w:cs="Courier New"/>
+                <w:color w:val="000000"/>
+                <w:sz w:val="18"/>
+                <w:szCs w:val="18"/>
+              </w:rPr>
+              <w:t>()</w:t>
             </w:r>
           </w:p>
         </w:tc>
@@ -1752,6 +1878,7 @@
               </w:rPr>
               <w:t>search(</w:t>
             </w:r>
+            <w:proofErr w:type="spellStart"/>
             <w:r>
               <w:rPr>
                 <w:rFonts w:ascii="Courier New" w:hAnsi="Courier New" w:cs="Courier New"/>
@@ -1761,7 +1888,19 @@
                 <w:sz w:val="18"/>
                 <w:szCs w:val="18"/>
               </w:rPr>
-              <w:t xml:space="preserve">int </w:t>
+              <w:t>int</w:t>
+            </w:r>
+            <w:proofErr w:type="spellEnd"/>
+            <w:r>
+              <w:rPr>
+                <w:rFonts w:ascii="Courier New" w:hAnsi="Courier New" w:cs="Courier New"/>
+                <w:b/>
+                <w:bCs/>
+                <w:color w:val="000080"/>
+                <w:sz w:val="18"/>
+                <w:szCs w:val="18"/>
+              </w:rPr>
+              <w:t xml:space="preserve"> </w:t>
             </w:r>
             <w:r>
               <w:rPr>
@@ -1780,8 +1919,13 @@
           </w:tcPr>
           <w:p>
             <w:r>
-              <w:t xml:space="preserve">Returns the information corresponding to the key </w:t>
-            </w:r>
+              <w:t xml:space="preserve">Returns the information corresponding to the </w:t>
+            </w:r>
+            <w:proofErr w:type="gramStart"/>
+            <w:r>
+              <w:t xml:space="preserve">key </w:t>
+            </w:r>
+            <w:proofErr w:type="gramEnd"/>
             <m:oMath>
               <m:r>
                 <w:rPr>
@@ -1877,6 +2021,7 @@
                 <w:szCs w:val="18"/>
               </w:rPr>
             </w:pPr>
+            <w:proofErr w:type="spellStart"/>
             <w:r>
               <w:rPr>
                 <w:b/>
@@ -1887,6 +2032,7 @@
               </w:rPr>
               <w:t>int</w:t>
             </w:r>
+            <w:proofErr w:type="spellEnd"/>
           </w:p>
         </w:tc>
         <w:tc>
@@ -2040,14 +2186,25 @@
                 <w:szCs w:val="18"/>
               </w:rPr>
             </w:pPr>
-            <w:r>
-              <w:rPr>
-                <w:rFonts w:ascii="Courier New" w:hAnsi="Courier New" w:cs="Courier New"/>
-                <w:color w:val="000000"/>
-                <w:sz w:val="18"/>
-                <w:szCs w:val="18"/>
-              </w:rPr>
-              <w:t>toString()</w:t>
+            <w:proofErr w:type="spellStart"/>
+            <w:r>
+              <w:rPr>
+                <w:rFonts w:ascii="Courier New" w:hAnsi="Courier New" w:cs="Courier New"/>
+                <w:color w:val="000000"/>
+                <w:sz w:val="18"/>
+                <w:szCs w:val="18"/>
+              </w:rPr>
+              <w:t>toString</w:t>
+            </w:r>
+            <w:proofErr w:type="spellEnd"/>
+            <w:r>
+              <w:rPr>
+                <w:rFonts w:ascii="Courier New" w:hAnsi="Courier New" w:cs="Courier New"/>
+                <w:color w:val="000000"/>
+                <w:sz w:val="18"/>
+                <w:szCs w:val="18"/>
+              </w:rPr>
+              <w:t>()</w:t>
             </w:r>
           </w:p>
         </w:tc>
@@ -2056,8 +2213,18 @@
             <w:tcW w:w="2206" w:type="pct"/>
           </w:tcPr>
           <w:p>
-            <w:r>
-              <w:t>Rreturns  a string representing the tree.</w:t>
+            <w:proofErr w:type="spellStart"/>
+            <w:proofErr w:type="gramStart"/>
+            <w:r>
+              <w:t>Rreturns</w:t>
+            </w:r>
+            <w:proofErr w:type="spellEnd"/>
+            <w:r>
+              <w:t xml:space="preserve">  a</w:t>
+            </w:r>
+            <w:proofErr w:type="gramEnd"/>
+            <w:r>
+              <w:t xml:space="preserve"> string representing the tree.</w:t>
             </w:r>
           </w:p>
         </w:tc>
@@ -2223,6 +2390,7 @@
                 <w:szCs w:val="18"/>
               </w:rPr>
             </w:pPr>
+            <w:proofErr w:type="spellStart"/>
             <w:r>
               <w:rPr>
                 <w:rFonts w:ascii="Courier New" w:eastAsia="Times New Roman" w:hAnsi="Courier New" w:cs="Courier New"/>
@@ -2230,8 +2398,9 @@
                 <w:sz w:val="18"/>
                 <w:szCs w:val="18"/>
               </w:rPr>
-              <w:t>changeRank(WAVLNode node,</w:t>
-            </w:r>
+              <w:t>changeRank</w:t>
+            </w:r>
+            <w:proofErr w:type="spellEnd"/>
             <w:r>
               <w:rPr>
                 <w:rFonts w:ascii="Courier New" w:eastAsia="Times New Roman" w:hAnsi="Courier New" w:cs="Courier New"/>
@@ -2239,8 +2408,38 @@
                 <w:sz w:val="18"/>
                 <w:szCs w:val="18"/>
               </w:rPr>
+              <w:t>(</w:t>
+            </w:r>
+            <w:proofErr w:type="spellStart"/>
+            <w:r>
+              <w:rPr>
+                <w:rFonts w:ascii="Courier New" w:eastAsia="Times New Roman" w:hAnsi="Courier New" w:cs="Courier New"/>
+                <w:color w:val="000000"/>
+                <w:sz w:val="18"/>
+                <w:szCs w:val="18"/>
+              </w:rPr>
+              <w:t>WAVLNode</w:t>
+            </w:r>
+            <w:proofErr w:type="spellEnd"/>
+            <w:r>
+              <w:rPr>
+                <w:rFonts w:ascii="Courier New" w:eastAsia="Times New Roman" w:hAnsi="Courier New" w:cs="Courier New"/>
+                <w:color w:val="000000"/>
+                <w:sz w:val="18"/>
+                <w:szCs w:val="18"/>
+              </w:rPr>
+              <w:t xml:space="preserve"> node,</w:t>
+            </w:r>
+            <w:r>
+              <w:rPr>
+                <w:rFonts w:ascii="Courier New" w:eastAsia="Times New Roman" w:hAnsi="Courier New" w:cs="Courier New"/>
+                <w:color w:val="000000"/>
+                <w:sz w:val="18"/>
+                <w:szCs w:val="18"/>
+              </w:rPr>
               <w:t xml:space="preserve"> </w:t>
             </w:r>
+            <w:proofErr w:type="spellStart"/>
             <w:r>
               <w:rPr>
                 <w:rFonts w:ascii="Courier New" w:eastAsia="Times New Roman" w:hAnsi="Courier New" w:cs="Courier New"/>
@@ -2250,7 +2449,19 @@
                 <w:sz w:val="18"/>
                 <w:szCs w:val="18"/>
               </w:rPr>
-              <w:t xml:space="preserve">int </w:t>
+              <w:t>int</w:t>
+            </w:r>
+            <w:proofErr w:type="spellEnd"/>
+            <w:r>
+              <w:rPr>
+                <w:rFonts w:ascii="Courier New" w:eastAsia="Times New Roman" w:hAnsi="Courier New" w:cs="Courier New"/>
+                <w:b/>
+                <w:bCs/>
+                <w:color w:val="000080"/>
+                <w:sz w:val="18"/>
+                <w:szCs w:val="18"/>
+              </w:rPr>
+              <w:t xml:space="preserve"> </w:t>
             </w:r>
             <w:r>
               <w:rPr>
@@ -2280,8 +2491,13 @@
               </m:r>
             </m:oMath>
             <w:r>
-              <w:t xml:space="preserve"> by </w:t>
-            </w:r>
+              <w:t xml:space="preserve"> </w:t>
+            </w:r>
+            <w:proofErr w:type="gramStart"/>
+            <w:r>
+              <w:t xml:space="preserve">by </w:t>
+            </w:r>
+            <w:proofErr w:type="gramEnd"/>
             <m:oMath>
               <m:r>
                 <w:rPr>
@@ -2359,8 +2575,20 @@
                 <w:sz w:val="18"/>
                 <w:szCs w:val="18"/>
               </w:rPr>
-              <w:t>static int</w:t>
-            </w:r>
+              <w:t xml:space="preserve">static </w:t>
+            </w:r>
+            <w:proofErr w:type="spellStart"/>
+            <w:r>
+              <w:rPr>
+                <w:b/>
+                <w:bCs/>
+                <w:color w:val="000080"/>
+                <w:sz w:val="18"/>
+                <w:szCs w:val="18"/>
+              </w:rPr>
+              <w:t>int</w:t>
+            </w:r>
+            <w:proofErr w:type="spellEnd"/>
           </w:p>
         </w:tc>
         <w:tc>
@@ -2395,14 +2623,45 @@
                 <w:szCs w:val="18"/>
               </w:rPr>
             </w:pPr>
-            <w:r>
-              <w:rPr>
-                <w:rFonts w:ascii="Courier New" w:hAnsi="Courier New" w:cs="Courier New"/>
-                <w:color w:val="000000"/>
-                <w:sz w:val="18"/>
-                <w:szCs w:val="18"/>
-              </w:rPr>
-              <w:t>deletionCase(WAVLNode node)</w:t>
+            <w:proofErr w:type="spellStart"/>
+            <w:r>
+              <w:rPr>
+                <w:rFonts w:ascii="Courier New" w:hAnsi="Courier New" w:cs="Courier New"/>
+                <w:color w:val="000000"/>
+                <w:sz w:val="18"/>
+                <w:szCs w:val="18"/>
+              </w:rPr>
+              <w:t>deletionCase</w:t>
+            </w:r>
+            <w:proofErr w:type="spellEnd"/>
+            <w:r>
+              <w:rPr>
+                <w:rFonts w:ascii="Courier New" w:hAnsi="Courier New" w:cs="Courier New"/>
+                <w:color w:val="000000"/>
+                <w:sz w:val="18"/>
+                <w:szCs w:val="18"/>
+              </w:rPr>
+              <w:t>(</w:t>
+            </w:r>
+            <w:proofErr w:type="spellStart"/>
+            <w:r>
+              <w:rPr>
+                <w:rFonts w:ascii="Courier New" w:hAnsi="Courier New" w:cs="Courier New"/>
+                <w:color w:val="000000"/>
+                <w:sz w:val="18"/>
+                <w:szCs w:val="18"/>
+              </w:rPr>
+              <w:t>WAVLNode</w:t>
+            </w:r>
+            <w:proofErr w:type="spellEnd"/>
+            <w:r>
+              <w:rPr>
+                <w:rFonts w:ascii="Courier New" w:hAnsi="Courier New" w:cs="Courier New"/>
+                <w:color w:val="000000"/>
+                <w:sz w:val="18"/>
+                <w:szCs w:val="18"/>
+              </w:rPr>
+              <w:t xml:space="preserve"> node)</w:t>
             </w:r>
           </w:p>
         </w:tc>
@@ -2417,8 +2676,13 @@
               </w:rPr>
             </w:pPr>
             <w:r>
-              <w:t xml:space="preserve">Given a </w:t>
-            </w:r>
+              <w:t xml:space="preserve">Given </w:t>
+            </w:r>
+            <w:proofErr w:type="gramStart"/>
+            <w:r>
+              <w:t xml:space="preserve">a </w:t>
+            </w:r>
+            <w:proofErr w:type="gramEnd"/>
             <m:oMath>
               <m:r>
                 <w:rPr>
@@ -2625,7 +2889,27 @@
                 <w:sz w:val="18"/>
                 <w:szCs w:val="18"/>
               </w:rPr>
-              <w:t>demote(WAVLNode node)</w:t>
+              <w:t>demote(</w:t>
+            </w:r>
+            <w:proofErr w:type="spellStart"/>
+            <w:r>
+              <w:rPr>
+                <w:rFonts w:ascii="Courier New" w:hAnsi="Courier New" w:cs="Courier New"/>
+                <w:color w:val="000000"/>
+                <w:sz w:val="18"/>
+                <w:szCs w:val="18"/>
+              </w:rPr>
+              <w:t>WAVLNode</w:t>
+            </w:r>
+            <w:proofErr w:type="spellEnd"/>
+            <w:r>
+              <w:rPr>
+                <w:rFonts w:ascii="Courier New" w:hAnsi="Courier New" w:cs="Courier New"/>
+                <w:color w:val="000000"/>
+                <w:sz w:val="18"/>
+                <w:szCs w:val="18"/>
+              </w:rPr>
+              <w:t xml:space="preserve"> node)</w:t>
             </w:r>
           </w:p>
         </w:tc>
@@ -2649,8 +2933,16 @@
               <w:rPr>
                 <w:rFonts w:eastAsiaTheme="minorEastAsia"/>
               </w:rPr>
-              <w:t xml:space="preserve"> by </w:t>
-            </w:r>
+              <w:t xml:space="preserve"> </w:t>
+            </w:r>
+            <w:proofErr w:type="gramStart"/>
+            <w:r>
+              <w:rPr>
+                <w:rFonts w:eastAsiaTheme="minorEastAsia"/>
+              </w:rPr>
+              <w:t xml:space="preserve">by </w:t>
+            </w:r>
+            <w:proofErr w:type="gramEnd"/>
             <m:oMath>
               <m:r>
                 <w:rPr>
@@ -2733,6 +3025,7 @@
               </w:rPr>
               <w:t xml:space="preserve">static </w:t>
             </w:r>
+            <w:proofErr w:type="spellStart"/>
             <w:r>
               <w:rPr>
                 <w:color w:val="000000"/>
@@ -2741,6 +3034,7 @@
               </w:rPr>
               <w:t>WAVLNode</w:t>
             </w:r>
+            <w:proofErr w:type="spellEnd"/>
           </w:p>
         </w:tc>
         <w:tc>
@@ -2775,15 +3069,47 @@
                 <w:szCs w:val="18"/>
               </w:rPr>
             </w:pPr>
-            <w:r>
-              <w:rPr>
-                <w:rFonts w:ascii="Courier New" w:hAnsi="Courier New" w:cs="Courier New"/>
-                <w:color w:val="000000"/>
-                <w:sz w:val="18"/>
-                <w:szCs w:val="18"/>
-              </w:rPr>
-              <w:t xml:space="preserve">findInsertionPlace(WAVLNode node, </w:t>
-            </w:r>
+            <w:proofErr w:type="spellStart"/>
+            <w:r>
+              <w:rPr>
+                <w:rFonts w:ascii="Courier New" w:hAnsi="Courier New" w:cs="Courier New"/>
+                <w:color w:val="000000"/>
+                <w:sz w:val="18"/>
+                <w:szCs w:val="18"/>
+              </w:rPr>
+              <w:t>findInsertionPlace</w:t>
+            </w:r>
+            <w:proofErr w:type="spellEnd"/>
+            <w:r>
+              <w:rPr>
+                <w:rFonts w:ascii="Courier New" w:hAnsi="Courier New" w:cs="Courier New"/>
+                <w:color w:val="000000"/>
+                <w:sz w:val="18"/>
+                <w:szCs w:val="18"/>
+              </w:rPr>
+              <w:t>(</w:t>
+            </w:r>
+            <w:proofErr w:type="spellStart"/>
+            <w:r>
+              <w:rPr>
+                <w:rFonts w:ascii="Courier New" w:hAnsi="Courier New" w:cs="Courier New"/>
+                <w:color w:val="000000"/>
+                <w:sz w:val="18"/>
+                <w:szCs w:val="18"/>
+              </w:rPr>
+              <w:t>WAVLNode</w:t>
+            </w:r>
+            <w:proofErr w:type="spellEnd"/>
+            <w:r>
+              <w:rPr>
+                <w:rFonts w:ascii="Courier New" w:hAnsi="Courier New" w:cs="Courier New"/>
+                <w:color w:val="000000"/>
+                <w:sz w:val="18"/>
+                <w:szCs w:val="18"/>
+              </w:rPr>
+              <w:t xml:space="preserve"> node, </w:t>
+            </w:r>
+            <w:proofErr w:type="spellStart"/>
             <w:r>
               <w:rPr>
                 <w:rFonts w:ascii="Courier New" w:hAnsi="Courier New" w:cs="Courier New"/>
@@ -2793,7 +3119,19 @@
                 <w:sz w:val="18"/>
                 <w:szCs w:val="18"/>
               </w:rPr>
-              <w:t xml:space="preserve">int </w:t>
+              <w:t>int</w:t>
+            </w:r>
+            <w:proofErr w:type="spellEnd"/>
+            <w:r>
+              <w:rPr>
+                <w:rFonts w:ascii="Courier New" w:hAnsi="Courier New" w:cs="Courier New"/>
+                <w:b/>
+                <w:bCs/>
+                <w:color w:val="000080"/>
+                <w:sz w:val="18"/>
+                <w:szCs w:val="18"/>
+              </w:rPr>
+              <w:t xml:space="preserve"> </w:t>
             </w:r>
             <w:r>
               <w:rPr>
@@ -2962,6 +3300,7 @@
               </w:rPr>
               <w:t xml:space="preserve">static </w:t>
             </w:r>
+            <w:proofErr w:type="spellStart"/>
             <w:r>
               <w:rPr>
                 <w:color w:val="000000"/>
@@ -2970,6 +3309,7 @@
               </w:rPr>
               <w:t>WAVLNode</w:t>
             </w:r>
+            <w:proofErr w:type="spellEnd"/>
           </w:p>
         </w:tc>
         <w:tc>
@@ -3004,15 +3344,47 @@
                 <w:szCs w:val="18"/>
               </w:rPr>
             </w:pPr>
-            <w:r>
-              <w:rPr>
-                <w:rFonts w:ascii="Courier New" w:hAnsi="Courier New" w:cs="Courier New"/>
-                <w:color w:val="000000"/>
-                <w:sz w:val="18"/>
-                <w:szCs w:val="18"/>
-              </w:rPr>
-              <w:t xml:space="preserve">findKey(WAVLNode node, </w:t>
-            </w:r>
+            <w:proofErr w:type="spellStart"/>
+            <w:r>
+              <w:rPr>
+                <w:rFonts w:ascii="Courier New" w:hAnsi="Courier New" w:cs="Courier New"/>
+                <w:color w:val="000000"/>
+                <w:sz w:val="18"/>
+                <w:szCs w:val="18"/>
+              </w:rPr>
+              <w:t>findKey</w:t>
+            </w:r>
+            <w:proofErr w:type="spellEnd"/>
+            <w:r>
+              <w:rPr>
+                <w:rFonts w:ascii="Courier New" w:hAnsi="Courier New" w:cs="Courier New"/>
+                <w:color w:val="000000"/>
+                <w:sz w:val="18"/>
+                <w:szCs w:val="18"/>
+              </w:rPr>
+              <w:t>(</w:t>
+            </w:r>
+            <w:proofErr w:type="spellStart"/>
+            <w:r>
+              <w:rPr>
+                <w:rFonts w:ascii="Courier New" w:hAnsi="Courier New" w:cs="Courier New"/>
+                <w:color w:val="000000"/>
+                <w:sz w:val="18"/>
+                <w:szCs w:val="18"/>
+              </w:rPr>
+              <w:t>WAVLNode</w:t>
+            </w:r>
+            <w:proofErr w:type="spellEnd"/>
+            <w:r>
+              <w:rPr>
+                <w:rFonts w:ascii="Courier New" w:hAnsi="Courier New" w:cs="Courier New"/>
+                <w:color w:val="000000"/>
+                <w:sz w:val="18"/>
+                <w:szCs w:val="18"/>
+              </w:rPr>
+              <w:t xml:space="preserve"> node, </w:t>
+            </w:r>
+            <w:proofErr w:type="spellStart"/>
             <w:r>
               <w:rPr>
                 <w:rFonts w:ascii="Courier New" w:hAnsi="Courier New" w:cs="Courier New"/>
@@ -3022,7 +3394,19 @@
                 <w:sz w:val="18"/>
                 <w:szCs w:val="18"/>
               </w:rPr>
-              <w:t xml:space="preserve">int </w:t>
+              <w:t>int</w:t>
+            </w:r>
+            <w:proofErr w:type="spellEnd"/>
+            <w:r>
+              <w:rPr>
+                <w:rFonts w:ascii="Courier New" w:hAnsi="Courier New" w:cs="Courier New"/>
+                <w:b/>
+                <w:bCs/>
+                <w:color w:val="000080"/>
+                <w:sz w:val="18"/>
+                <w:szCs w:val="18"/>
+              </w:rPr>
+              <w:t xml:space="preserve"> </w:t>
             </w:r>
             <w:r>
               <w:rPr>
@@ -3057,6 +3441,7 @@
               </w:rPr>
               <w:t xml:space="preserve"> in the subtree starting </w:t>
             </w:r>
+            <w:proofErr w:type="gramStart"/>
             <w:r>
               <w:rPr>
                 <w:rFonts w:eastAsiaTheme="minorEastAsia"/>
@@ -3064,6 +3449,7 @@
               <w:lastRenderedPageBreak/>
               <w:t xml:space="preserve">at </w:t>
             </w:r>
+            <w:proofErr w:type="gramEnd"/>
             <m:oMath>
               <m:r>
                 <w:rPr>
@@ -3183,8 +3569,20 @@
                 <w:szCs w:val="18"/>
               </w:rPr>
               <w:lastRenderedPageBreak/>
-              <w:t>static int</w:t>
-            </w:r>
+              <w:t xml:space="preserve">static </w:t>
+            </w:r>
+            <w:proofErr w:type="spellStart"/>
+            <w:r>
+              <w:rPr>
+                <w:b/>
+                <w:bCs/>
+                <w:color w:val="000080"/>
+                <w:sz w:val="18"/>
+                <w:szCs w:val="18"/>
+              </w:rPr>
+              <w:t>int</w:t>
+            </w:r>
+            <w:proofErr w:type="spellEnd"/>
           </w:p>
         </w:tc>
         <w:tc>
@@ -3219,14 +3617,45 @@
                 <w:szCs w:val="18"/>
               </w:rPr>
             </w:pPr>
-            <w:r>
-              <w:rPr>
-                <w:rFonts w:ascii="Courier New" w:hAnsi="Courier New" w:cs="Courier New"/>
-                <w:color w:val="000000"/>
-                <w:sz w:val="18"/>
-                <w:szCs w:val="18"/>
-              </w:rPr>
-              <w:t>insertionCase(WAVLNode node)</w:t>
+            <w:proofErr w:type="spellStart"/>
+            <w:r>
+              <w:rPr>
+                <w:rFonts w:ascii="Courier New" w:hAnsi="Courier New" w:cs="Courier New"/>
+                <w:color w:val="000000"/>
+                <w:sz w:val="18"/>
+                <w:szCs w:val="18"/>
+              </w:rPr>
+              <w:t>insertionCase</w:t>
+            </w:r>
+            <w:proofErr w:type="spellEnd"/>
+            <w:r>
+              <w:rPr>
+                <w:rFonts w:ascii="Courier New" w:hAnsi="Courier New" w:cs="Courier New"/>
+                <w:color w:val="000000"/>
+                <w:sz w:val="18"/>
+                <w:szCs w:val="18"/>
+              </w:rPr>
+              <w:t>(</w:t>
+            </w:r>
+            <w:proofErr w:type="spellStart"/>
+            <w:r>
+              <w:rPr>
+                <w:rFonts w:ascii="Courier New" w:hAnsi="Courier New" w:cs="Courier New"/>
+                <w:color w:val="000000"/>
+                <w:sz w:val="18"/>
+                <w:szCs w:val="18"/>
+              </w:rPr>
+              <w:t>WAVLNode</w:t>
+            </w:r>
+            <w:proofErr w:type="spellEnd"/>
+            <w:r>
+              <w:rPr>
+                <w:rFonts w:ascii="Courier New" w:hAnsi="Courier New" w:cs="Courier New"/>
+                <w:color w:val="000000"/>
+                <w:sz w:val="18"/>
+                <w:szCs w:val="18"/>
+              </w:rPr>
+              <w:t xml:space="preserve"> node)</w:t>
             </w:r>
           </w:p>
         </w:tc>
@@ -3236,8 +3665,13 @@
           </w:tcPr>
           <w:p>
             <w:r>
-              <w:t xml:space="preserve">Given a </w:t>
-            </w:r>
+              <w:t xml:space="preserve">Given </w:t>
+            </w:r>
+            <w:proofErr w:type="gramStart"/>
+            <w:r>
+              <w:t xml:space="preserve">a </w:t>
+            </w:r>
+            <w:proofErr w:type="gramEnd"/>
             <m:oMath>
               <m:r>
                 <w:rPr>
@@ -3342,6 +3776,7 @@
               </w:rPr>
               <w:t xml:space="preserve">static </w:t>
             </w:r>
+            <w:proofErr w:type="spellStart"/>
             <w:r>
               <w:rPr>
                 <w:color w:val="000000"/>
@@ -3350,6 +3785,7 @@
               </w:rPr>
               <w:t>WAVLNode</w:t>
             </w:r>
+            <w:proofErr w:type="spellEnd"/>
           </w:p>
         </w:tc>
         <w:tc>
@@ -3391,7 +3827,27 @@
                 <w:sz w:val="18"/>
                 <w:szCs w:val="18"/>
               </w:rPr>
-              <w:t>predecessor(WAVLNode node)</w:t>
+              <w:t>predecessor(</w:t>
+            </w:r>
+            <w:proofErr w:type="spellStart"/>
+            <w:r>
+              <w:rPr>
+                <w:rFonts w:ascii="Courier New" w:hAnsi="Courier New" w:cs="Courier New"/>
+                <w:color w:val="000000"/>
+                <w:sz w:val="18"/>
+                <w:szCs w:val="18"/>
+              </w:rPr>
+              <w:t>WAVLNode</w:t>
+            </w:r>
+            <w:proofErr w:type="spellEnd"/>
+            <w:r>
+              <w:rPr>
+                <w:rFonts w:ascii="Courier New" w:hAnsi="Courier New" w:cs="Courier New"/>
+                <w:color w:val="000000"/>
+                <w:sz w:val="18"/>
+                <w:szCs w:val="18"/>
+              </w:rPr>
+              <w:t xml:space="preserve"> node)</w:t>
             </w:r>
           </w:p>
         </w:tc>
@@ -3410,8 +3866,13 @@
               <w:t xml:space="preserve">key </w:t>
             </w:r>
             <w:r>
-              <w:t xml:space="preserve">wise to </w:t>
-            </w:r>
+              <w:t xml:space="preserve">wise </w:t>
+            </w:r>
+            <w:proofErr w:type="gramStart"/>
+            <w:r>
+              <w:t xml:space="preserve">to </w:t>
+            </w:r>
+            <w:proofErr w:type="gramEnd"/>
             <m:oMath>
               <m:r>
                 <w:rPr>
@@ -3531,11 +3992,19 @@
               </w:rPr>
               <w:t xml:space="preserve"> </w:t>
             </w:r>
+            <w:proofErr w:type="spellStart"/>
             <w:r>
               <w:rPr>
                 <w:rFonts w:ascii="Calibri" w:eastAsia="Calibri" w:hAnsi="Calibri" w:cs="Arial"/>
               </w:rPr>
-              <w:t>predecesors:</w:t>
+              <w:t>predecesors</w:t>
+            </w:r>
+            <w:proofErr w:type="spellEnd"/>
+            <w:r>
+              <w:rPr>
+                <w:rFonts w:ascii="Calibri" w:eastAsia="Calibri" w:hAnsi="Calibri" w:cs="Arial"/>
+              </w:rPr>
+              <w:t>:</w:t>
             </w:r>
           </w:p>
           <w:p>
@@ -3658,7 +4127,27 @@
                 <w:sz w:val="18"/>
                 <w:szCs w:val="18"/>
               </w:rPr>
-              <w:t>promote(WAVLNode node)</w:t>
+              <w:t>promote(</w:t>
+            </w:r>
+            <w:proofErr w:type="spellStart"/>
+            <w:r>
+              <w:rPr>
+                <w:rFonts w:ascii="Courier New" w:hAnsi="Courier New" w:cs="Courier New"/>
+                <w:color w:val="000000"/>
+                <w:sz w:val="18"/>
+                <w:szCs w:val="18"/>
+              </w:rPr>
+              <w:t>WAVLNode</w:t>
+            </w:r>
+            <w:proofErr w:type="spellEnd"/>
+            <w:r>
+              <w:rPr>
+                <w:rFonts w:ascii="Courier New" w:hAnsi="Courier New" w:cs="Courier New"/>
+                <w:color w:val="000000"/>
+                <w:sz w:val="18"/>
+                <w:szCs w:val="18"/>
+              </w:rPr>
+              <w:t xml:space="preserve"> node)</w:t>
             </w:r>
           </w:p>
         </w:tc>
@@ -3760,6 +4249,7 @@
               </w:rPr>
               <w:t xml:space="preserve">static </w:t>
             </w:r>
+            <w:proofErr w:type="spellStart"/>
             <w:r>
               <w:rPr>
                 <w:color w:val="000000"/>
@@ -3768,6 +4258,7 @@
               </w:rPr>
               <w:t>WAVLNode</w:t>
             </w:r>
+            <w:proofErr w:type="spellEnd"/>
           </w:p>
         </w:tc>
         <w:tc>
@@ -3802,14 +4293,45 @@
                 <w:szCs w:val="18"/>
               </w:rPr>
             </w:pPr>
-            <w:r>
-              <w:rPr>
-                <w:rFonts w:ascii="Courier New" w:hAnsi="Courier New" w:cs="Courier New"/>
-                <w:color w:val="000000"/>
-                <w:sz w:val="18"/>
-                <w:szCs w:val="18"/>
-              </w:rPr>
-              <w:t>rotateRight(WAVLNode node)</w:t>
+            <w:proofErr w:type="spellStart"/>
+            <w:r>
+              <w:rPr>
+                <w:rFonts w:ascii="Courier New" w:hAnsi="Courier New" w:cs="Courier New"/>
+                <w:color w:val="000000"/>
+                <w:sz w:val="18"/>
+                <w:szCs w:val="18"/>
+              </w:rPr>
+              <w:t>rotateRight</w:t>
+            </w:r>
+            <w:proofErr w:type="spellEnd"/>
+            <w:r>
+              <w:rPr>
+                <w:rFonts w:ascii="Courier New" w:hAnsi="Courier New" w:cs="Courier New"/>
+                <w:color w:val="000000"/>
+                <w:sz w:val="18"/>
+                <w:szCs w:val="18"/>
+              </w:rPr>
+              <w:t>(</w:t>
+            </w:r>
+            <w:proofErr w:type="spellStart"/>
+            <w:r>
+              <w:rPr>
+                <w:rFonts w:ascii="Courier New" w:hAnsi="Courier New" w:cs="Courier New"/>
+                <w:color w:val="000000"/>
+                <w:sz w:val="18"/>
+                <w:szCs w:val="18"/>
+              </w:rPr>
+              <w:t>WAVLNode</w:t>
+            </w:r>
+            <w:proofErr w:type="spellEnd"/>
+            <w:r>
+              <w:rPr>
+                <w:rFonts w:ascii="Courier New" w:hAnsi="Courier New" w:cs="Courier New"/>
+                <w:color w:val="000000"/>
+                <w:sz w:val="18"/>
+                <w:szCs w:val="18"/>
+              </w:rPr>
+              <w:t xml:space="preserve"> node)</w:t>
             </w:r>
           </w:p>
         </w:tc>
@@ -3819,7 +4341,11 @@
           </w:tcPr>
           <w:p>
             <w:r>
-              <w:t xml:space="preserve">Rotates the </w:t>
+              <w:t xml:space="preserve">Rotates </w:t>
+            </w:r>
+            <w:proofErr w:type="gramStart"/>
+            <w:r>
+              <w:t xml:space="preserve">the </w:t>
             </w:r>
             <m:oMath>
               <m:r>
@@ -3833,7 +4359,14 @@
               <w:rPr>
                 <w:rFonts w:eastAsiaTheme="minorEastAsia"/>
               </w:rPr>
-              <w:t xml:space="preserve"> with its left child. Returns the left child.</w:t>
+              <w:t xml:space="preserve"> with</w:t>
+            </w:r>
+            <w:proofErr w:type="gramEnd"/>
+            <w:r>
+              <w:rPr>
+                <w:rFonts w:eastAsiaTheme="minorEastAsia"/>
+              </w:rPr>
+              <w:t xml:space="preserve"> its left child. Returns the left child.</w:t>
             </w:r>
           </w:p>
         </w:tc>
@@ -3903,6 +4436,7 @@
               </w:rPr>
               <w:t xml:space="preserve">static </w:t>
             </w:r>
+            <w:proofErr w:type="spellStart"/>
             <w:r>
               <w:rPr>
                 <w:color w:val="000000"/>
@@ -3911,6 +4445,7 @@
               </w:rPr>
               <w:t>WAVLNode</w:t>
             </w:r>
+            <w:proofErr w:type="spellEnd"/>
           </w:p>
         </w:tc>
         <w:tc>
@@ -3945,14 +4480,45 @@
                 <w:szCs w:val="18"/>
               </w:rPr>
             </w:pPr>
-            <w:r>
-              <w:rPr>
-                <w:rFonts w:ascii="Courier New" w:hAnsi="Courier New" w:cs="Courier New"/>
-                <w:color w:val="000000"/>
-                <w:sz w:val="18"/>
-                <w:szCs w:val="18"/>
-              </w:rPr>
-              <w:t>rotateLeft(WAVLNode node)</w:t>
+            <w:proofErr w:type="spellStart"/>
+            <w:r>
+              <w:rPr>
+                <w:rFonts w:ascii="Courier New" w:hAnsi="Courier New" w:cs="Courier New"/>
+                <w:color w:val="000000"/>
+                <w:sz w:val="18"/>
+                <w:szCs w:val="18"/>
+              </w:rPr>
+              <w:t>rotateLeft</w:t>
+            </w:r>
+            <w:proofErr w:type="spellEnd"/>
+            <w:r>
+              <w:rPr>
+                <w:rFonts w:ascii="Courier New" w:hAnsi="Courier New" w:cs="Courier New"/>
+                <w:color w:val="000000"/>
+                <w:sz w:val="18"/>
+                <w:szCs w:val="18"/>
+              </w:rPr>
+              <w:t>(</w:t>
+            </w:r>
+            <w:proofErr w:type="spellStart"/>
+            <w:r>
+              <w:rPr>
+                <w:rFonts w:ascii="Courier New" w:hAnsi="Courier New" w:cs="Courier New"/>
+                <w:color w:val="000000"/>
+                <w:sz w:val="18"/>
+                <w:szCs w:val="18"/>
+              </w:rPr>
+              <w:t>WAVLNode</w:t>
+            </w:r>
+            <w:proofErr w:type="spellEnd"/>
+            <w:r>
+              <w:rPr>
+                <w:rFonts w:ascii="Courier New" w:hAnsi="Courier New" w:cs="Courier New"/>
+                <w:color w:val="000000"/>
+                <w:sz w:val="18"/>
+                <w:szCs w:val="18"/>
+              </w:rPr>
+              <w:t xml:space="preserve"> node)</w:t>
             </w:r>
           </w:p>
         </w:tc>
@@ -3962,7 +4528,11 @@
           </w:tcPr>
           <w:p>
             <w:r>
-              <w:t xml:space="preserve">Rotates the </w:t>
+              <w:t xml:space="preserve">Rotates </w:t>
+            </w:r>
+            <w:proofErr w:type="gramStart"/>
+            <w:r>
+              <w:t xml:space="preserve">the </w:t>
             </w:r>
             <m:oMath>
               <m:r>
@@ -3976,7 +4546,14 @@
               <w:rPr>
                 <w:rFonts w:eastAsiaTheme="minorEastAsia"/>
               </w:rPr>
-              <w:t xml:space="preserve"> with its right child. Returns the right child.</w:t>
+              <w:t xml:space="preserve"> with</w:t>
+            </w:r>
+            <w:proofErr w:type="gramEnd"/>
+            <w:r>
+              <w:rPr>
+                <w:rFonts w:eastAsiaTheme="minorEastAsia"/>
+              </w:rPr>
+              <w:t xml:space="preserve"> its right child. Returns the right child.</w:t>
             </w:r>
           </w:p>
         </w:tc>
@@ -4072,13 +4649,41 @@
                 <w:szCs w:val="18"/>
               </w:rPr>
             </w:pPr>
-            <w:r>
-              <w:rPr>
-                <w:color w:val="000000"/>
-                <w:sz w:val="18"/>
-                <w:szCs w:val="18"/>
-              </w:rPr>
-              <w:t>subtreeToString(WAVLNode node)</w:t>
+            <w:proofErr w:type="spellStart"/>
+            <w:r>
+              <w:rPr>
+                <w:color w:val="000000"/>
+                <w:sz w:val="18"/>
+                <w:szCs w:val="18"/>
+              </w:rPr>
+              <w:t>subtreeToString</w:t>
+            </w:r>
+            <w:proofErr w:type="spellEnd"/>
+            <w:r>
+              <w:rPr>
+                <w:color w:val="000000"/>
+                <w:sz w:val="18"/>
+                <w:szCs w:val="18"/>
+              </w:rPr>
+              <w:t>(</w:t>
+            </w:r>
+            <w:proofErr w:type="spellStart"/>
+            <w:r>
+              <w:rPr>
+                <w:color w:val="000000"/>
+                <w:sz w:val="18"/>
+                <w:szCs w:val="18"/>
+              </w:rPr>
+              <w:t>WAVLNode</w:t>
+            </w:r>
+            <w:proofErr w:type="spellEnd"/>
+            <w:r>
+              <w:rPr>
+                <w:color w:val="000000"/>
+                <w:sz w:val="18"/>
+                <w:szCs w:val="18"/>
+              </w:rPr>
+              <w:t xml:space="preserve"> node)</w:t>
             </w:r>
           </w:p>
         </w:tc>
@@ -4088,8 +4693,13 @@
           </w:tcPr>
           <w:p>
             <w:r>
-              <w:t xml:space="preserve">Returns a string representation of the subtree starting at </w:t>
-            </w:r>
+              <w:t xml:space="preserve">Returns a string representation of the subtree starting </w:t>
+            </w:r>
+            <w:proofErr w:type="gramStart"/>
+            <w:r>
+              <w:t xml:space="preserve">at </w:t>
+            </w:r>
+            <w:proofErr w:type="gramEnd"/>
             <m:oMath>
               <m:r>
                 <w:rPr>
@@ -4189,6 +4799,7 @@
               </w:rPr>
               <w:t xml:space="preserve">static </w:t>
             </w:r>
+            <w:proofErr w:type="spellStart"/>
             <w:r>
               <w:rPr>
                 <w:color w:val="000000"/>
@@ -4197,6 +4808,7 @@
               </w:rPr>
               <w:t>WAVLNode</w:t>
             </w:r>
+            <w:proofErr w:type="spellEnd"/>
           </w:p>
         </w:tc>
         <w:tc>
@@ -4219,7 +4831,25 @@
                 <w:sz w:val="18"/>
                 <w:szCs w:val="18"/>
               </w:rPr>
-              <w:t>successor(WAVLNode node)</w:t>
+              <w:t>successor(</w:t>
+            </w:r>
+            <w:proofErr w:type="spellStart"/>
+            <w:r>
+              <w:rPr>
+                <w:color w:val="000000"/>
+                <w:sz w:val="18"/>
+                <w:szCs w:val="18"/>
+              </w:rPr>
+              <w:t>WAVLNode</w:t>
+            </w:r>
+            <w:proofErr w:type="spellEnd"/>
+            <w:r>
+              <w:rPr>
+                <w:color w:val="000000"/>
+                <w:sz w:val="18"/>
+                <w:szCs w:val="18"/>
+              </w:rPr>
+              <w:t xml:space="preserve"> node)</w:t>
             </w:r>
           </w:p>
         </w:tc>
@@ -4235,8 +4865,13 @@
               <w:t xml:space="preserve"> </w:t>
             </w:r>
             <w:r>
-              <w:t xml:space="preserve">wise to </w:t>
-            </w:r>
+              <w:t xml:space="preserve">wise </w:t>
+            </w:r>
+            <w:proofErr w:type="gramStart"/>
+            <w:r>
+              <w:t xml:space="preserve">to </w:t>
+            </w:r>
+            <w:proofErr w:type="gramEnd"/>
             <m:oMath>
               <m:r>
                 <w:rPr>
@@ -4363,6 +4998,7 @@
                 <w:szCs w:val="36"/>
               </w:rPr>
             </w:pPr>
+            <w:proofErr w:type="spellStart"/>
             <w:r>
               <w:rPr>
                 <w:sz w:val="36"/>
@@ -4370,6 +5006,7 @@
               </w:rPr>
               <w:t>WAVLNode</w:t>
             </w:r>
+            <w:proofErr w:type="spellEnd"/>
           </w:p>
         </w:tc>
       </w:tr>
@@ -4437,6 +5074,7 @@
                 <w:szCs w:val="18"/>
               </w:rPr>
             </w:pPr>
+            <w:proofErr w:type="spellStart"/>
             <w:r>
               <w:rPr>
                 <w:color w:val="000000"/>
@@ -4445,6 +5083,7 @@
               </w:rPr>
               <w:t>WAVLNode</w:t>
             </w:r>
+            <w:proofErr w:type="spellEnd"/>
           </w:p>
         </w:tc>
         <w:tc>
@@ -4487,7 +5126,15 @@
               </m:r>
             </m:oMath>
             <w:r>
-              <w:t xml:space="preserve"> if node has no parent.</w:t>
+              <w:t xml:space="preserve"> </w:t>
+            </w:r>
+            <w:proofErr w:type="gramStart"/>
+            <w:r>
+              <w:t>if</w:t>
+            </w:r>
+            <w:proofErr w:type="gramEnd"/>
+            <w:r>
+              <w:t xml:space="preserve"> node has no parent.</w:t>
             </w:r>
           </w:p>
         </w:tc>
@@ -4507,6 +5154,7 @@
                 <w:szCs w:val="18"/>
               </w:rPr>
             </w:pPr>
+            <w:proofErr w:type="spellStart"/>
             <w:r>
               <w:rPr>
                 <w:color w:val="000000"/>
@@ -4515,6 +5163,7 @@
               </w:rPr>
               <w:t>WAVLNode</w:t>
             </w:r>
+            <w:proofErr w:type="spellEnd"/>
           </w:p>
         </w:tc>
         <w:tc>
@@ -4562,7 +5211,15 @@
               </m:r>
             </m:oMath>
             <w:r>
-              <w:t xml:space="preserve"> if node has no left child.</w:t>
+              <w:t xml:space="preserve"> </w:t>
+            </w:r>
+            <w:proofErr w:type="gramStart"/>
+            <w:r>
+              <w:t>if</w:t>
+            </w:r>
+            <w:proofErr w:type="gramEnd"/>
+            <w:r>
+              <w:t xml:space="preserve"> node has no left child.</w:t>
             </w:r>
           </w:p>
         </w:tc>
@@ -4582,6 +5239,7 @@
                 <w:szCs w:val="18"/>
               </w:rPr>
             </w:pPr>
+            <w:proofErr w:type="spellStart"/>
             <w:r>
               <w:rPr>
                 <w:color w:val="000000"/>
@@ -4590,6 +5248,7 @@
               </w:rPr>
               <w:t>WAVLNode</w:t>
             </w:r>
+            <w:proofErr w:type="spellEnd"/>
           </w:p>
         </w:tc>
         <w:tc>
@@ -4657,6 +5316,7 @@
                 <w:szCs w:val="18"/>
               </w:rPr>
             </w:pPr>
+            <w:proofErr w:type="spellStart"/>
             <w:r>
               <w:rPr>
                 <w:b/>
@@ -4667,6 +5327,7 @@
               </w:rPr>
               <w:t>int</w:t>
             </w:r>
+            <w:proofErr w:type="spellEnd"/>
             <w:r>
               <w:rPr>
                 <w:color w:val="000000"/>
@@ -4751,8 +5412,13 @@
               <w:t>s and therefore have</w:t>
             </w:r>
             <w:r>
-              <w:t xml:space="preserve"> rank of </w:t>
-            </w:r>
+              <w:t xml:space="preserve"> rank </w:t>
+            </w:r>
+            <w:proofErr w:type="gramStart"/>
+            <w:r>
+              <w:t xml:space="preserve">of </w:t>
+            </w:r>
+            <w:proofErr w:type="gramEnd"/>
             <m:oMath>
               <m:r>
                 <w:rPr>
@@ -4782,6 +5448,7 @@
                 <w:szCs w:val="18"/>
               </w:rPr>
             </w:pPr>
+            <w:proofErr w:type="spellStart"/>
             <w:r>
               <w:rPr>
                 <w:b/>
@@ -4802,6 +5469,7 @@
               </w:rPr>
               <w:t>nt</w:t>
             </w:r>
+            <w:proofErr w:type="spellEnd"/>
           </w:p>
         </w:tc>
         <w:tc>
@@ -5031,6 +5699,7 @@
                 <w:szCs w:val="18"/>
               </w:rPr>
             </w:pPr>
+            <w:proofErr w:type="spellStart"/>
             <w:r>
               <w:rPr>
                 <w:rFonts w:ascii="Courier New" w:eastAsia="Times New Roman" w:hAnsi="Courier New" w:cs="Courier New"/>
@@ -5040,6 +5709,7 @@
               </w:rPr>
               <w:t>WAVLNode</w:t>
             </w:r>
+            <w:proofErr w:type="spellEnd"/>
           </w:p>
         </w:tc>
         <w:tc>
@@ -5074,6 +5744,7 @@
                 <w:szCs w:val="18"/>
               </w:rPr>
             </w:pPr>
+            <w:proofErr w:type="spellStart"/>
             <w:r>
               <w:rPr>
                 <w:rFonts w:ascii="Courier New" w:eastAsia="Times New Roman" w:hAnsi="Courier New" w:cs="Courier New"/>
@@ -5081,7 +5752,17 @@
                 <w:sz w:val="18"/>
                 <w:szCs w:val="18"/>
               </w:rPr>
-              <w:t>getParent()</w:t>
+              <w:t>getParent</w:t>
+            </w:r>
+            <w:proofErr w:type="spellEnd"/>
+            <w:r>
+              <w:rPr>
+                <w:rFonts w:ascii="Courier New" w:eastAsia="Times New Roman" w:hAnsi="Courier New" w:cs="Courier New"/>
+                <w:color w:val="000000"/>
+                <w:sz w:val="18"/>
+                <w:szCs w:val="18"/>
+              </w:rPr>
+              <w:t>()</w:t>
             </w:r>
           </w:p>
         </w:tc>
@@ -5111,6 +5792,7 @@
                 <w:szCs w:val="18"/>
               </w:rPr>
             </w:pPr>
+            <w:proofErr w:type="spellStart"/>
             <w:r>
               <w:rPr>
                 <w:color w:val="000000"/>
@@ -5119,6 +5801,7 @@
               </w:rPr>
               <w:t>WAVLNode</w:t>
             </w:r>
+            <w:proofErr w:type="spellEnd"/>
           </w:p>
         </w:tc>
         <w:tc>
@@ -5153,14 +5836,25 @@
                 <w:szCs w:val="18"/>
               </w:rPr>
             </w:pPr>
-            <w:r>
-              <w:rPr>
-                <w:rFonts w:ascii="Courier New" w:hAnsi="Courier New" w:cs="Courier New"/>
-                <w:color w:val="000000"/>
-                <w:sz w:val="18"/>
-                <w:szCs w:val="18"/>
-              </w:rPr>
-              <w:t>getLeft()</w:t>
+            <w:proofErr w:type="spellStart"/>
+            <w:r>
+              <w:rPr>
+                <w:rFonts w:ascii="Courier New" w:hAnsi="Courier New" w:cs="Courier New"/>
+                <w:color w:val="000000"/>
+                <w:sz w:val="18"/>
+                <w:szCs w:val="18"/>
+              </w:rPr>
+              <w:t>getLeft</w:t>
+            </w:r>
+            <w:proofErr w:type="spellEnd"/>
+            <w:r>
+              <w:rPr>
+                <w:rFonts w:ascii="Courier New" w:hAnsi="Courier New" w:cs="Courier New"/>
+                <w:color w:val="000000"/>
+                <w:sz w:val="18"/>
+                <w:szCs w:val="18"/>
+              </w:rPr>
+              <w:t>()</w:t>
             </w:r>
           </w:p>
         </w:tc>
@@ -5190,6 +5884,7 @@
                 <w:szCs w:val="18"/>
               </w:rPr>
             </w:pPr>
+            <w:proofErr w:type="spellStart"/>
             <w:r>
               <w:rPr>
                 <w:color w:val="000000"/>
@@ -5198,6 +5893,7 @@
               </w:rPr>
               <w:t>WAVLNode</w:t>
             </w:r>
+            <w:proofErr w:type="spellEnd"/>
           </w:p>
         </w:tc>
         <w:tc>
@@ -5232,14 +5928,25 @@
                 <w:szCs w:val="18"/>
               </w:rPr>
             </w:pPr>
-            <w:r>
-              <w:rPr>
-                <w:rFonts w:ascii="Courier New" w:hAnsi="Courier New" w:cs="Courier New"/>
-                <w:color w:val="000000"/>
-                <w:sz w:val="18"/>
-                <w:szCs w:val="18"/>
-              </w:rPr>
-              <w:t>getRight()</w:t>
+            <w:proofErr w:type="spellStart"/>
+            <w:r>
+              <w:rPr>
+                <w:rFonts w:ascii="Courier New" w:hAnsi="Courier New" w:cs="Courier New"/>
+                <w:color w:val="000000"/>
+                <w:sz w:val="18"/>
+                <w:szCs w:val="18"/>
+              </w:rPr>
+              <w:t>getRight</w:t>
+            </w:r>
+            <w:proofErr w:type="spellEnd"/>
+            <w:r>
+              <w:rPr>
+                <w:rFonts w:ascii="Courier New" w:hAnsi="Courier New" w:cs="Courier New"/>
+                <w:color w:val="000000"/>
+                <w:sz w:val="18"/>
+                <w:szCs w:val="18"/>
+              </w:rPr>
+              <w:t>()</w:t>
             </w:r>
           </w:p>
         </w:tc>
@@ -5269,6 +5976,7 @@
                 <w:szCs w:val="18"/>
               </w:rPr>
             </w:pPr>
+            <w:proofErr w:type="spellStart"/>
             <w:r>
               <w:rPr>
                 <w:b/>
@@ -5279,6 +5987,7 @@
               </w:rPr>
               <w:t>int</w:t>
             </w:r>
+            <w:proofErr w:type="spellEnd"/>
           </w:p>
         </w:tc>
         <w:tc>
@@ -5313,14 +6022,25 @@
                 <w:szCs w:val="18"/>
               </w:rPr>
             </w:pPr>
-            <w:r>
-              <w:rPr>
-                <w:rFonts w:ascii="Courier New" w:hAnsi="Courier New" w:cs="Courier New"/>
-                <w:color w:val="000000"/>
-                <w:sz w:val="18"/>
-                <w:szCs w:val="18"/>
-              </w:rPr>
-              <w:t>getLeftDifference()</w:t>
+            <w:proofErr w:type="spellStart"/>
+            <w:r>
+              <w:rPr>
+                <w:rFonts w:ascii="Courier New" w:hAnsi="Courier New" w:cs="Courier New"/>
+                <w:color w:val="000000"/>
+                <w:sz w:val="18"/>
+                <w:szCs w:val="18"/>
+              </w:rPr>
+              <w:t>getLeftDifference</w:t>
+            </w:r>
+            <w:proofErr w:type="spellEnd"/>
+            <w:r>
+              <w:rPr>
+                <w:rFonts w:ascii="Courier New" w:hAnsi="Courier New" w:cs="Courier New"/>
+                <w:color w:val="000000"/>
+                <w:sz w:val="18"/>
+                <w:szCs w:val="18"/>
+              </w:rPr>
+              <w:t>()</w:t>
             </w:r>
           </w:p>
         </w:tc>
@@ -5350,6 +6070,7 @@
                 <w:szCs w:val="18"/>
               </w:rPr>
             </w:pPr>
+            <w:proofErr w:type="spellStart"/>
             <w:r>
               <w:rPr>
                 <w:b/>
@@ -5360,6 +6081,7 @@
               </w:rPr>
               <w:t>int</w:t>
             </w:r>
+            <w:proofErr w:type="spellEnd"/>
           </w:p>
         </w:tc>
         <w:tc>
@@ -5394,14 +6116,25 @@
                 <w:szCs w:val="18"/>
               </w:rPr>
             </w:pPr>
-            <w:r>
-              <w:rPr>
-                <w:rFonts w:ascii="Courier New" w:hAnsi="Courier New" w:cs="Courier New"/>
-                <w:color w:val="000000"/>
-                <w:sz w:val="18"/>
-                <w:szCs w:val="18"/>
-              </w:rPr>
-              <w:t>getRightDifference()</w:t>
+            <w:proofErr w:type="spellStart"/>
+            <w:r>
+              <w:rPr>
+                <w:rFonts w:ascii="Courier New" w:hAnsi="Courier New" w:cs="Courier New"/>
+                <w:color w:val="000000"/>
+                <w:sz w:val="18"/>
+                <w:szCs w:val="18"/>
+              </w:rPr>
+              <w:t>getRightDifference</w:t>
+            </w:r>
+            <w:proofErr w:type="spellEnd"/>
+            <w:r>
+              <w:rPr>
+                <w:rFonts w:ascii="Courier New" w:hAnsi="Courier New" w:cs="Courier New"/>
+                <w:color w:val="000000"/>
+                <w:sz w:val="18"/>
+                <w:szCs w:val="18"/>
+              </w:rPr>
+              <w:t>()</w:t>
             </w:r>
           </w:p>
         </w:tc>
@@ -5492,6 +6225,7 @@
                 <w:szCs w:val="18"/>
               </w:rPr>
             </w:pPr>
+            <w:proofErr w:type="spellStart"/>
             <w:r>
               <w:rPr>
                 <w:rFonts w:ascii="Courier New" w:eastAsia="Times New Roman" w:hAnsi="Courier New" w:cs="Courier New"/>
@@ -5499,7 +6233,17 @@
                 <w:sz w:val="18"/>
                 <w:szCs w:val="18"/>
               </w:rPr>
-              <w:t>getValue()</w:t>
+              <w:t>getValue</w:t>
+            </w:r>
+            <w:proofErr w:type="spellEnd"/>
+            <w:r>
+              <w:rPr>
+                <w:rFonts w:ascii="Courier New" w:eastAsia="Times New Roman" w:hAnsi="Courier New" w:cs="Courier New"/>
+                <w:color w:val="000000"/>
+                <w:sz w:val="18"/>
+                <w:szCs w:val="18"/>
+              </w:rPr>
+              <w:t>()</w:t>
             </w:r>
           </w:p>
         </w:tc>
@@ -5531,6 +6275,7 @@
                 <w:szCs w:val="18"/>
               </w:rPr>
             </w:pPr>
+            <w:proofErr w:type="spellStart"/>
             <w:r>
               <w:rPr>
                 <w:b/>
@@ -5541,6 +6286,7 @@
               </w:rPr>
               <w:t>int</w:t>
             </w:r>
+            <w:proofErr w:type="spellEnd"/>
           </w:p>
         </w:tc>
         <w:tc>
@@ -5575,14 +6321,25 @@
                 <w:szCs w:val="18"/>
               </w:rPr>
             </w:pPr>
-            <w:r>
-              <w:rPr>
-                <w:rFonts w:ascii="Courier New" w:hAnsi="Courier New" w:cs="Courier New"/>
-                <w:color w:val="000000"/>
-                <w:sz w:val="18"/>
-                <w:szCs w:val="18"/>
-              </w:rPr>
-              <w:t>getKey()</w:t>
+            <w:proofErr w:type="spellStart"/>
+            <w:r>
+              <w:rPr>
+                <w:rFonts w:ascii="Courier New" w:hAnsi="Courier New" w:cs="Courier New"/>
+                <w:color w:val="000000"/>
+                <w:sz w:val="18"/>
+                <w:szCs w:val="18"/>
+              </w:rPr>
+              <w:t>getKey</w:t>
+            </w:r>
+            <w:proofErr w:type="spellEnd"/>
+            <w:r>
+              <w:rPr>
+                <w:rFonts w:ascii="Courier New" w:hAnsi="Courier New" w:cs="Courier New"/>
+                <w:color w:val="000000"/>
+                <w:sz w:val="18"/>
+                <w:szCs w:val="18"/>
+              </w:rPr>
+              <w:t>()</w:t>
             </w:r>
           </w:p>
         </w:tc>
@@ -5630,6 +6387,7 @@
                 <w:szCs w:val="18"/>
               </w:rPr>
             </w:pPr>
+            <w:proofErr w:type="spellStart"/>
             <w:r>
               <w:rPr>
                 <w:rFonts w:ascii="Courier New" w:eastAsia="Times New Roman" w:hAnsi="Courier New" w:cs="Courier New"/>
@@ -5641,6 +6399,7 @@
               </w:rPr>
               <w:t>int</w:t>
             </w:r>
+            <w:proofErr w:type="spellEnd"/>
           </w:p>
         </w:tc>
         <w:tc>
@@ -5675,6 +6434,7 @@
                 <w:szCs w:val="18"/>
               </w:rPr>
             </w:pPr>
+            <w:proofErr w:type="spellStart"/>
             <w:r>
               <w:rPr>
                 <w:rFonts w:ascii="Courier New" w:eastAsia="Times New Roman" w:hAnsi="Courier New" w:cs="Courier New"/>
@@ -5682,8 +6442,19 @@
                 <w:sz w:val="18"/>
                 <w:szCs w:val="18"/>
               </w:rPr>
-              <w:t>getDifference(</w:t>
-            </w:r>
+              <w:t>getDifference</w:t>
+            </w:r>
+            <w:proofErr w:type="spellEnd"/>
+            <w:r>
+              <w:rPr>
+                <w:rFonts w:ascii="Courier New" w:eastAsia="Times New Roman" w:hAnsi="Courier New" w:cs="Courier New"/>
+                <w:color w:val="000000"/>
+                <w:sz w:val="18"/>
+                <w:szCs w:val="18"/>
+              </w:rPr>
+              <w:t>(</w:t>
+            </w:r>
+            <w:proofErr w:type="spellStart"/>
             <w:r>
               <w:rPr>
                 <w:rFonts w:ascii="Courier New" w:eastAsia="Times New Roman" w:hAnsi="Courier New" w:cs="Courier New"/>
@@ -5695,6 +6466,7 @@
               </w:rPr>
               <w:t>int</w:t>
             </w:r>
+            <w:proofErr w:type="spellEnd"/>
             <w:r>
               <w:rPr>
                 <w:rFonts w:ascii="Courier New" w:eastAsia="Times New Roman" w:hAnsi="Courier New" w:cs="Courier New"/>
@@ -5732,8 +6504,13 @@
           </w:tcPr>
           <w:p>
             <w:r>
-              <w:t xml:space="preserve">Returns the difference corresponding to </w:t>
-            </w:r>
+              <w:t xml:space="preserve">Returns the difference corresponding </w:t>
+            </w:r>
+            <w:proofErr w:type="gramStart"/>
+            <w:r>
+              <w:t xml:space="preserve">to </w:t>
+            </w:r>
+            <w:proofErr w:type="gramEnd"/>
             <m:oMath>
               <m:r>
                 <w:rPr>
@@ -5782,6 +6559,7 @@
                 <w:szCs w:val="18"/>
               </w:rPr>
             </w:pPr>
+            <w:proofErr w:type="spellStart"/>
             <w:r>
               <w:rPr>
                 <w:color w:val="000000"/>
@@ -5790,6 +6568,7 @@
               </w:rPr>
               <w:t>WAVLNode</w:t>
             </w:r>
+            <w:proofErr w:type="spellEnd"/>
           </w:p>
         </w:tc>
         <w:tc>
@@ -5824,15 +6603,27 @@
                 <w:szCs w:val="18"/>
               </w:rPr>
             </w:pPr>
-            <w:r>
-              <w:rPr>
-                <w:rFonts w:ascii="Courier New" w:hAnsi="Courier New" w:cs="Courier New"/>
-                <w:color w:val="000000"/>
-                <w:sz w:val="18"/>
-                <w:szCs w:val="18"/>
-              </w:rPr>
-              <w:t>getChild(</w:t>
-            </w:r>
+            <w:proofErr w:type="spellStart"/>
+            <w:r>
+              <w:rPr>
+                <w:rFonts w:ascii="Courier New" w:hAnsi="Courier New" w:cs="Courier New"/>
+                <w:color w:val="000000"/>
+                <w:sz w:val="18"/>
+                <w:szCs w:val="18"/>
+              </w:rPr>
+              <w:t>getChild</w:t>
+            </w:r>
+            <w:proofErr w:type="spellEnd"/>
+            <w:r>
+              <w:rPr>
+                <w:rFonts w:ascii="Courier New" w:hAnsi="Courier New" w:cs="Courier New"/>
+                <w:color w:val="000000"/>
+                <w:sz w:val="18"/>
+                <w:szCs w:val="18"/>
+              </w:rPr>
+              <w:t>(</w:t>
+            </w:r>
+            <w:proofErr w:type="spellStart"/>
             <w:r>
               <w:rPr>
                 <w:rFonts w:ascii="Courier New" w:hAnsi="Courier New" w:cs="Courier New"/>
@@ -5842,7 +6633,19 @@
                 <w:sz w:val="18"/>
                 <w:szCs w:val="18"/>
               </w:rPr>
-              <w:t xml:space="preserve">int </w:t>
+              <w:t>int</w:t>
+            </w:r>
+            <w:proofErr w:type="spellEnd"/>
+            <w:r>
+              <w:rPr>
+                <w:rFonts w:ascii="Courier New" w:hAnsi="Courier New" w:cs="Courier New"/>
+                <w:b/>
+                <w:bCs/>
+                <w:color w:val="000080"/>
+                <w:sz w:val="18"/>
+                <w:szCs w:val="18"/>
+              </w:rPr>
+              <w:t xml:space="preserve"> </w:t>
             </w:r>
             <w:r>
               <w:rPr>
@@ -5861,8 +6664,13 @@
           </w:tcPr>
           <w:p>
             <w:r>
-              <w:t xml:space="preserve">Returns the child corresponding to </w:t>
-            </w:r>
+              <w:t xml:space="preserve">Returns the child corresponding </w:t>
+            </w:r>
+            <w:proofErr w:type="gramStart"/>
+            <w:r>
+              <w:t xml:space="preserve">to </w:t>
+            </w:r>
+            <w:proofErr w:type="gramEnd"/>
             <m:oMath>
               <m:r>
                 <w:rPr>
@@ -5954,13 +6762,41 @@
                 <w:szCs w:val="18"/>
               </w:rPr>
             </w:pPr>
-            <w:r>
-              <w:rPr>
-                <w:color w:val="000000"/>
-                <w:sz w:val="18"/>
-                <w:szCs w:val="18"/>
-              </w:rPr>
-              <w:t>setParent(WAVLNode parent</w:t>
+            <w:proofErr w:type="spellStart"/>
+            <w:r>
+              <w:rPr>
+                <w:color w:val="000000"/>
+                <w:sz w:val="18"/>
+                <w:szCs w:val="18"/>
+              </w:rPr>
+              <w:t>setParent</w:t>
+            </w:r>
+            <w:proofErr w:type="spellEnd"/>
+            <w:r>
+              <w:rPr>
+                <w:color w:val="000000"/>
+                <w:sz w:val="18"/>
+                <w:szCs w:val="18"/>
+              </w:rPr>
+              <w:t>(</w:t>
+            </w:r>
+            <w:proofErr w:type="spellStart"/>
+            <w:r>
+              <w:rPr>
+                <w:color w:val="000000"/>
+                <w:sz w:val="18"/>
+                <w:szCs w:val="18"/>
+              </w:rPr>
+              <w:t>WAVLNode</w:t>
+            </w:r>
+            <w:proofErr w:type="spellEnd"/>
+            <w:r>
+              <w:rPr>
+                <w:color w:val="000000"/>
+                <w:sz w:val="18"/>
+                <w:szCs w:val="18"/>
+              </w:rPr>
+              <w:t xml:space="preserve"> parent</w:t>
             </w:r>
             <w:r>
               <w:rPr>
@@ -5978,8 +6814,13 @@
           </w:tcPr>
           <w:p>
             <w:r>
-              <w:t xml:space="preserve">Sets parent to be </w:t>
-            </w:r>
+              <w:t xml:space="preserve">Sets parent to </w:t>
+            </w:r>
+            <w:proofErr w:type="gramStart"/>
+            <w:r>
+              <w:t xml:space="preserve">be </w:t>
+            </w:r>
+            <w:proofErr w:type="gramEnd"/>
             <m:oMath>
               <m:r>
                 <w:rPr>
@@ -6059,13 +6900,41 @@
                 <w:szCs w:val="18"/>
               </w:rPr>
             </w:pPr>
-            <w:r>
-              <w:rPr>
-                <w:color w:val="000000"/>
-                <w:sz w:val="18"/>
-                <w:szCs w:val="18"/>
-              </w:rPr>
-              <w:t>setLeft(WAVLNode left)</w:t>
+            <w:proofErr w:type="spellStart"/>
+            <w:r>
+              <w:rPr>
+                <w:color w:val="000000"/>
+                <w:sz w:val="18"/>
+                <w:szCs w:val="18"/>
+              </w:rPr>
+              <w:t>setLeft</w:t>
+            </w:r>
+            <w:proofErr w:type="spellEnd"/>
+            <w:r>
+              <w:rPr>
+                <w:color w:val="000000"/>
+                <w:sz w:val="18"/>
+                <w:szCs w:val="18"/>
+              </w:rPr>
+              <w:t>(</w:t>
+            </w:r>
+            <w:proofErr w:type="spellStart"/>
+            <w:r>
+              <w:rPr>
+                <w:color w:val="000000"/>
+                <w:sz w:val="18"/>
+                <w:szCs w:val="18"/>
+              </w:rPr>
+              <w:t>WAVLNode</w:t>
+            </w:r>
+            <w:proofErr w:type="spellEnd"/>
+            <w:r>
+              <w:rPr>
+                <w:color w:val="000000"/>
+                <w:sz w:val="18"/>
+                <w:szCs w:val="18"/>
+              </w:rPr>
+              <w:t xml:space="preserve"> left)</w:t>
             </w:r>
           </w:p>
         </w:tc>
@@ -6075,8 +6944,13 @@
           </w:tcPr>
           <w:p>
             <w:r>
-              <w:t xml:space="preserve">Sets the left child to be </w:t>
-            </w:r>
+              <w:t xml:space="preserve">Sets the left child to </w:t>
+            </w:r>
+            <w:proofErr w:type="gramStart"/>
+            <w:r>
+              <w:t xml:space="preserve">be </w:t>
+            </w:r>
+            <w:proofErr w:type="gramEnd"/>
             <m:oMath>
               <m:r>
                 <w:rPr>
@@ -6156,13 +7030,41 @@
                 <w:szCs w:val="18"/>
               </w:rPr>
             </w:pPr>
-            <w:r>
-              <w:rPr>
-                <w:color w:val="000000"/>
-                <w:sz w:val="18"/>
-                <w:szCs w:val="18"/>
-              </w:rPr>
-              <w:t>setRight(WAVLNode right)</w:t>
+            <w:proofErr w:type="spellStart"/>
+            <w:r>
+              <w:rPr>
+                <w:color w:val="000000"/>
+                <w:sz w:val="18"/>
+                <w:szCs w:val="18"/>
+              </w:rPr>
+              <w:t>setRight</w:t>
+            </w:r>
+            <w:proofErr w:type="spellEnd"/>
+            <w:r>
+              <w:rPr>
+                <w:color w:val="000000"/>
+                <w:sz w:val="18"/>
+                <w:szCs w:val="18"/>
+              </w:rPr>
+              <w:t>(</w:t>
+            </w:r>
+            <w:proofErr w:type="spellStart"/>
+            <w:r>
+              <w:rPr>
+                <w:color w:val="000000"/>
+                <w:sz w:val="18"/>
+                <w:szCs w:val="18"/>
+              </w:rPr>
+              <w:t>WAVLNode</w:t>
+            </w:r>
+            <w:proofErr w:type="spellEnd"/>
+            <w:r>
+              <w:rPr>
+                <w:color w:val="000000"/>
+                <w:sz w:val="18"/>
+                <w:szCs w:val="18"/>
+              </w:rPr>
+              <w:t xml:space="preserve"> right)</w:t>
             </w:r>
           </w:p>
         </w:tc>
@@ -6172,8 +7074,13 @@
           </w:tcPr>
           <w:p>
             <w:r>
-              <w:t xml:space="preserve">Sets the right child to be </w:t>
-            </w:r>
+              <w:t xml:space="preserve">Sets the right child to </w:t>
+            </w:r>
+            <w:proofErr w:type="gramStart"/>
+            <w:r>
+              <w:t xml:space="preserve">be </w:t>
+            </w:r>
+            <w:proofErr w:type="gramEnd"/>
             <m:oMath>
               <m:r>
                 <w:rPr>
@@ -6253,14 +7160,25 @@
                 <w:szCs w:val="18"/>
               </w:rPr>
             </w:pPr>
-            <w:r>
-              <w:rPr>
-                <w:color w:val="000000"/>
-                <w:sz w:val="18"/>
-                <w:szCs w:val="18"/>
-              </w:rPr>
-              <w:t>setRightDifference(</w:t>
-            </w:r>
+            <w:proofErr w:type="spellStart"/>
+            <w:r>
+              <w:rPr>
+                <w:color w:val="000000"/>
+                <w:sz w:val="18"/>
+                <w:szCs w:val="18"/>
+              </w:rPr>
+              <w:t>setRightDifference</w:t>
+            </w:r>
+            <w:proofErr w:type="spellEnd"/>
+            <w:r>
+              <w:rPr>
+                <w:color w:val="000000"/>
+                <w:sz w:val="18"/>
+                <w:szCs w:val="18"/>
+              </w:rPr>
+              <w:t>(</w:t>
+            </w:r>
+            <w:proofErr w:type="spellStart"/>
             <w:r>
               <w:rPr>
                 <w:b/>
@@ -6271,6 +7189,7 @@
               </w:rPr>
               <w:t>int</w:t>
             </w:r>
+            <w:proofErr w:type="spellEnd"/>
             <w:r>
               <w:rPr>
                 <w:b/>
@@ -6281,13 +7200,23 @@
               </w:rPr>
               <w:t xml:space="preserve"> </w:t>
             </w:r>
-            <w:r>
-              <w:rPr>
-                <w:color w:val="000000"/>
-                <w:sz w:val="18"/>
-                <w:szCs w:val="18"/>
-              </w:rPr>
-              <w:t>leftDifference)</w:t>
+            <w:proofErr w:type="spellStart"/>
+            <w:r>
+              <w:rPr>
+                <w:color w:val="000000"/>
+                <w:sz w:val="18"/>
+                <w:szCs w:val="18"/>
+              </w:rPr>
+              <w:t>leftDifference</w:t>
+            </w:r>
+            <w:proofErr w:type="spellEnd"/>
+            <w:r>
+              <w:rPr>
+                <w:color w:val="000000"/>
+                <w:sz w:val="18"/>
+                <w:szCs w:val="18"/>
+              </w:rPr>
+              <w:t>)</w:t>
             </w:r>
           </w:p>
         </w:tc>
@@ -6297,8 +7226,13 @@
           </w:tcPr>
           <w:p>
             <w:r>
-              <w:t xml:space="preserve">Sets the difference with the left child to be </w:t>
-            </w:r>
+              <w:t xml:space="preserve">Sets the difference with the left child to </w:t>
+            </w:r>
+            <w:proofErr w:type="gramStart"/>
+            <w:r>
+              <w:t xml:space="preserve">be </w:t>
+            </w:r>
+            <w:proofErr w:type="gramEnd"/>
             <m:oMath>
               <m:r>
                 <w:rPr>
@@ -6378,14 +7312,25 @@
                 <w:szCs w:val="18"/>
               </w:rPr>
             </w:pPr>
-            <w:r>
-              <w:rPr>
-                <w:color w:val="000000"/>
-                <w:sz w:val="18"/>
-                <w:szCs w:val="18"/>
-              </w:rPr>
-              <w:t>setLeftDifference(</w:t>
-            </w:r>
+            <w:proofErr w:type="spellStart"/>
+            <w:r>
+              <w:rPr>
+                <w:color w:val="000000"/>
+                <w:sz w:val="18"/>
+                <w:szCs w:val="18"/>
+              </w:rPr>
+              <w:t>setLeftDifference</w:t>
+            </w:r>
+            <w:proofErr w:type="spellEnd"/>
+            <w:r>
+              <w:rPr>
+                <w:color w:val="000000"/>
+                <w:sz w:val="18"/>
+                <w:szCs w:val="18"/>
+              </w:rPr>
+              <w:t>(</w:t>
+            </w:r>
+            <w:proofErr w:type="spellStart"/>
             <w:r>
               <w:rPr>
                 <w:b/>
@@ -6396,6 +7341,7 @@
               </w:rPr>
               <w:t>int</w:t>
             </w:r>
+            <w:proofErr w:type="spellEnd"/>
             <w:r>
               <w:rPr>
                 <w:b/>
@@ -6406,13 +7352,23 @@
               </w:rPr>
               <w:t xml:space="preserve"> </w:t>
             </w:r>
-            <w:r>
-              <w:rPr>
-                <w:color w:val="000000"/>
-                <w:sz w:val="18"/>
-                <w:szCs w:val="18"/>
-              </w:rPr>
-              <w:t>rightDifference)</w:t>
+            <w:proofErr w:type="spellStart"/>
+            <w:r>
+              <w:rPr>
+                <w:color w:val="000000"/>
+                <w:sz w:val="18"/>
+                <w:szCs w:val="18"/>
+              </w:rPr>
+              <w:t>rightDifference</w:t>
+            </w:r>
+            <w:proofErr w:type="spellEnd"/>
+            <w:r>
+              <w:rPr>
+                <w:color w:val="000000"/>
+                <w:sz w:val="18"/>
+                <w:szCs w:val="18"/>
+              </w:rPr>
+              <w:t>)</w:t>
             </w:r>
           </w:p>
         </w:tc>
@@ -6422,8 +7378,13 @@
           </w:tcPr>
           <w:p>
             <w:r>
-              <w:t xml:space="preserve">Sets the difference with the right child to be </w:t>
-            </w:r>
+              <w:t xml:space="preserve">Sets the difference with the right child to </w:t>
+            </w:r>
+            <w:proofErr w:type="gramStart"/>
+            <w:r>
+              <w:t xml:space="preserve">be </w:t>
+            </w:r>
+            <w:proofErr w:type="gramEnd"/>
             <m:oMath>
               <m:r>
                 <w:rPr>
@@ -6503,14 +7464,25 @@
                 <w:szCs w:val="18"/>
               </w:rPr>
             </w:pPr>
-            <w:r>
-              <w:rPr>
-                <w:color w:val="000000"/>
-                <w:sz w:val="18"/>
-                <w:szCs w:val="18"/>
-              </w:rPr>
-              <w:t>setKey(</w:t>
-            </w:r>
+            <w:proofErr w:type="spellStart"/>
+            <w:r>
+              <w:rPr>
+                <w:color w:val="000000"/>
+                <w:sz w:val="18"/>
+                <w:szCs w:val="18"/>
+              </w:rPr>
+              <w:t>setKey</w:t>
+            </w:r>
+            <w:proofErr w:type="spellEnd"/>
+            <w:r>
+              <w:rPr>
+                <w:color w:val="000000"/>
+                <w:sz w:val="18"/>
+                <w:szCs w:val="18"/>
+              </w:rPr>
+              <w:t>(</w:t>
+            </w:r>
+            <w:proofErr w:type="spellStart"/>
             <w:r>
               <w:rPr>
                 <w:b/>
@@ -6521,6 +7493,7 @@
               </w:rPr>
               <w:t>int</w:t>
             </w:r>
+            <w:proofErr w:type="spellEnd"/>
             <w:r>
               <w:rPr>
                 <w:b/>
@@ -6547,8 +7520,13 @@
           </w:tcPr>
           <w:p>
             <w:r>
-              <w:t xml:space="preserve">Sets the key to be </w:t>
-            </w:r>
+              <w:t xml:space="preserve">Sets the key to </w:t>
+            </w:r>
+            <w:proofErr w:type="gramStart"/>
+            <w:r>
+              <w:t xml:space="preserve">be </w:t>
+            </w:r>
+            <w:proofErr w:type="gramEnd"/>
             <m:oMath>
               <m:r>
                 <w:rPr>
@@ -6626,13 +7604,23 @@
                 <w:szCs w:val="18"/>
               </w:rPr>
             </w:pPr>
-            <w:r>
-              <w:rPr>
-                <w:color w:val="000000"/>
-                <w:sz w:val="18"/>
-                <w:szCs w:val="18"/>
-              </w:rPr>
-              <w:t>setValue(String value)</w:t>
+            <w:proofErr w:type="spellStart"/>
+            <w:r>
+              <w:rPr>
+                <w:color w:val="000000"/>
+                <w:sz w:val="18"/>
+                <w:szCs w:val="18"/>
+              </w:rPr>
+              <w:t>setValue</w:t>
+            </w:r>
+            <w:proofErr w:type="spellEnd"/>
+            <w:r>
+              <w:rPr>
+                <w:color w:val="000000"/>
+                <w:sz w:val="18"/>
+                <w:szCs w:val="18"/>
+              </w:rPr>
+              <w:t>(String value)</w:t>
             </w:r>
           </w:p>
         </w:tc>
@@ -6642,8 +7630,13 @@
           </w:tcPr>
           <w:p>
             <w:r>
-              <w:t xml:space="preserve">Sets the info to be </w:t>
-            </w:r>
+              <w:t xml:space="preserve">Sets the info to </w:t>
+            </w:r>
+            <w:proofErr w:type="gramStart"/>
+            <w:r>
+              <w:t xml:space="preserve">be </w:t>
+            </w:r>
+            <w:proofErr w:type="gramEnd"/>
             <m:oMath>
               <m:r>
                 <w:rPr>
@@ -6721,14 +7714,25 @@
                 <w:szCs w:val="18"/>
               </w:rPr>
             </w:pPr>
-            <w:r>
-              <w:rPr>
-                <w:color w:val="000000"/>
-                <w:sz w:val="18"/>
-                <w:szCs w:val="18"/>
-              </w:rPr>
-              <w:t>setDifference(</w:t>
-            </w:r>
+            <w:proofErr w:type="spellStart"/>
+            <w:r>
+              <w:rPr>
+                <w:color w:val="000000"/>
+                <w:sz w:val="18"/>
+                <w:szCs w:val="18"/>
+              </w:rPr>
+              <w:t>setDifference</w:t>
+            </w:r>
+            <w:proofErr w:type="spellEnd"/>
+            <w:r>
+              <w:rPr>
+                <w:color w:val="000000"/>
+                <w:sz w:val="18"/>
+                <w:szCs w:val="18"/>
+              </w:rPr>
+              <w:t>(</w:t>
+            </w:r>
+            <w:proofErr w:type="spellStart"/>
             <w:r>
               <w:rPr>
                 <w:b/>
@@ -6739,6 +7743,7 @@
               </w:rPr>
               <w:t>int</w:t>
             </w:r>
+            <w:proofErr w:type="spellEnd"/>
             <w:r>
               <w:rPr>
                 <w:b/>
@@ -6765,6 +7770,7 @@
               </w:rPr>
               <w:t xml:space="preserve">, </w:t>
             </w:r>
+            <w:proofErr w:type="spellStart"/>
             <w:r>
               <w:rPr>
                 <w:b/>
@@ -6775,6 +7781,7 @@
               </w:rPr>
               <w:t>int</w:t>
             </w:r>
+            <w:proofErr w:type="spellEnd"/>
             <w:r>
               <w:rPr>
                 <w:color w:val="000000"/>
@@ -6810,8 +7817,13 @@
               </m:r>
             </m:oMath>
             <w:r>
-              <w:t xml:space="preserve"> to be </w:t>
-            </w:r>
+              <w:t xml:space="preserve"> to </w:t>
+            </w:r>
+            <w:proofErr w:type="gramStart"/>
+            <w:r>
+              <w:t xml:space="preserve">be </w:t>
+            </w:r>
+            <w:proofErr w:type="gramEnd"/>
             <m:oMath>
               <m:r>
                 <w:rPr>
@@ -6934,15 +7946,27 @@
                 <w:szCs w:val="18"/>
               </w:rPr>
             </w:pPr>
-            <w:r>
-              <w:rPr>
-                <w:rFonts w:ascii="Courier New" w:hAnsi="Courier New" w:cs="Courier New"/>
-                <w:color w:val="000000"/>
-                <w:sz w:val="18"/>
-                <w:szCs w:val="18"/>
-              </w:rPr>
-              <w:t>setChild(</w:t>
-            </w:r>
+            <w:proofErr w:type="spellStart"/>
+            <w:r>
+              <w:rPr>
+                <w:rFonts w:ascii="Courier New" w:hAnsi="Courier New" w:cs="Courier New"/>
+                <w:color w:val="000000"/>
+                <w:sz w:val="18"/>
+                <w:szCs w:val="18"/>
+              </w:rPr>
+              <w:t>setChild</w:t>
+            </w:r>
+            <w:proofErr w:type="spellEnd"/>
+            <w:r>
+              <w:rPr>
+                <w:rFonts w:ascii="Courier New" w:hAnsi="Courier New" w:cs="Courier New"/>
+                <w:color w:val="000000"/>
+                <w:sz w:val="18"/>
+                <w:szCs w:val="18"/>
+              </w:rPr>
+              <w:t>(</w:t>
+            </w:r>
+            <w:proofErr w:type="spellStart"/>
             <w:r>
               <w:rPr>
                 <w:rFonts w:ascii="Courier New" w:hAnsi="Courier New" w:cs="Courier New"/>
@@ -6952,16 +7976,48 @@
                 <w:sz w:val="18"/>
                 <w:szCs w:val="18"/>
               </w:rPr>
-              <w:t xml:space="preserve">int </w:t>
-            </w:r>
-            <w:r>
-              <w:rPr>
-                <w:rFonts w:ascii="Courier New" w:hAnsi="Courier New" w:cs="Courier New"/>
-                <w:color w:val="000000"/>
-                <w:sz w:val="18"/>
-                <w:szCs w:val="18"/>
-              </w:rPr>
-              <w:t>side, WAVLNode child)</w:t>
+              <w:t>int</w:t>
+            </w:r>
+            <w:proofErr w:type="spellEnd"/>
+            <w:r>
+              <w:rPr>
+                <w:rFonts w:ascii="Courier New" w:hAnsi="Courier New" w:cs="Courier New"/>
+                <w:b/>
+                <w:bCs/>
+                <w:color w:val="000080"/>
+                <w:sz w:val="18"/>
+                <w:szCs w:val="18"/>
+              </w:rPr>
+              <w:t xml:space="preserve"> </w:t>
+            </w:r>
+            <w:r>
+              <w:rPr>
+                <w:rFonts w:ascii="Courier New" w:hAnsi="Courier New" w:cs="Courier New"/>
+                <w:color w:val="000000"/>
+                <w:sz w:val="18"/>
+                <w:szCs w:val="18"/>
+              </w:rPr>
+              <w:t xml:space="preserve">side, </w:t>
+            </w:r>
+            <w:proofErr w:type="spellStart"/>
+            <w:r>
+              <w:rPr>
+                <w:rFonts w:ascii="Courier New" w:hAnsi="Courier New" w:cs="Courier New"/>
+                <w:color w:val="000000"/>
+                <w:sz w:val="18"/>
+                <w:szCs w:val="18"/>
+              </w:rPr>
+              <w:t>WAVLNode</w:t>
+            </w:r>
+            <w:proofErr w:type="spellEnd"/>
+            <w:r>
+              <w:rPr>
+                <w:rFonts w:ascii="Courier New" w:hAnsi="Courier New" w:cs="Courier New"/>
+                <w:color w:val="000000"/>
+                <w:sz w:val="18"/>
+                <w:szCs w:val="18"/>
+              </w:rPr>
+              <w:t xml:space="preserve"> child)</w:t>
             </w:r>
           </w:p>
         </w:tc>
@@ -6982,8 +8038,13 @@
               </m:r>
             </m:oMath>
             <w:r>
-              <w:t xml:space="preserve"> to be </w:t>
-            </w:r>
+              <w:t xml:space="preserve"> to </w:t>
+            </w:r>
+            <w:proofErr w:type="gramStart"/>
+            <w:r>
+              <w:t xml:space="preserve">be </w:t>
+            </w:r>
+            <w:proofErr w:type="gramEnd"/>
             <m:oMath>
               <m:r>
                 <w:rPr>
@@ -7030,6 +8091,7 @@
                 <w:szCs w:val="18"/>
               </w:rPr>
             </w:pPr>
+            <w:proofErr w:type="spellStart"/>
             <w:r>
               <w:rPr>
                 <w:b/>
@@ -7040,6 +8102,7 @@
               </w:rPr>
               <w:t>boolean</w:t>
             </w:r>
+            <w:proofErr w:type="spellEnd"/>
           </w:p>
         </w:tc>
         <w:tc>
@@ -7074,14 +8137,25 @@
                 <w:szCs w:val="18"/>
               </w:rPr>
             </w:pPr>
-            <w:r>
-              <w:rPr>
-                <w:rFonts w:ascii="Courier New" w:hAnsi="Courier New" w:cs="Courier New"/>
-                <w:color w:val="000000"/>
-                <w:sz w:val="18"/>
-                <w:szCs w:val="18"/>
-              </w:rPr>
-              <w:t>hasLeftChild()</w:t>
+            <w:proofErr w:type="spellStart"/>
+            <w:r>
+              <w:rPr>
+                <w:rFonts w:ascii="Courier New" w:hAnsi="Courier New" w:cs="Courier New"/>
+                <w:color w:val="000000"/>
+                <w:sz w:val="18"/>
+                <w:szCs w:val="18"/>
+              </w:rPr>
+              <w:t>hasLeftChild</w:t>
+            </w:r>
+            <w:proofErr w:type="spellEnd"/>
+            <w:r>
+              <w:rPr>
+                <w:rFonts w:ascii="Courier New" w:hAnsi="Courier New" w:cs="Courier New"/>
+                <w:color w:val="000000"/>
+                <w:sz w:val="18"/>
+                <w:szCs w:val="18"/>
+              </w:rPr>
+              <w:t>()</w:t>
             </w:r>
           </w:p>
         </w:tc>
@@ -7105,8 +8179,16 @@
               <w:rPr>
                 <w:rFonts w:eastAsiaTheme="minorEastAsia"/>
               </w:rPr>
-              <w:t xml:space="preserve"> if the left child isn’t </w:t>
-            </w:r>
+              <w:t xml:space="preserve"> if the left child </w:t>
+            </w:r>
+            <w:proofErr w:type="gramStart"/>
+            <w:r>
+              <w:rPr>
+                <w:rFonts w:eastAsiaTheme="minorEastAsia"/>
+              </w:rPr>
+              <w:t xml:space="preserve">isn’t </w:t>
+            </w:r>
+            <w:proofErr w:type="gramEnd"/>
             <m:oMath>
               <m:r>
                 <w:rPr>
@@ -7199,14 +8281,25 @@
                 <w:szCs w:val="18"/>
               </w:rPr>
             </w:pPr>
-            <w:r>
-              <w:rPr>
-                <w:rFonts w:ascii="Courier New" w:hAnsi="Courier New" w:cs="Courier New"/>
-                <w:color w:val="000000"/>
-                <w:sz w:val="18"/>
-                <w:szCs w:val="18"/>
-              </w:rPr>
-              <w:t>hasRightChild()</w:t>
+            <w:proofErr w:type="spellStart"/>
+            <w:r>
+              <w:rPr>
+                <w:rFonts w:ascii="Courier New" w:hAnsi="Courier New" w:cs="Courier New"/>
+                <w:color w:val="000000"/>
+                <w:sz w:val="18"/>
+                <w:szCs w:val="18"/>
+              </w:rPr>
+              <w:t>hasRightChild</w:t>
+            </w:r>
+            <w:proofErr w:type="spellEnd"/>
+            <w:r>
+              <w:rPr>
+                <w:rFonts w:ascii="Courier New" w:hAnsi="Courier New" w:cs="Courier New"/>
+                <w:color w:val="000000"/>
+                <w:sz w:val="18"/>
+                <w:szCs w:val="18"/>
+              </w:rPr>
+              <w:t>()</w:t>
             </w:r>
           </w:p>
         </w:tc>
@@ -7230,8 +8323,16 @@
               <w:rPr>
                 <w:rFonts w:eastAsiaTheme="minorEastAsia"/>
               </w:rPr>
-              <w:t xml:space="preserve"> if the right child isn’t </w:t>
-            </w:r>
+              <w:t xml:space="preserve"> if the right child </w:t>
+            </w:r>
+            <w:proofErr w:type="gramStart"/>
+            <w:r>
+              <w:rPr>
+                <w:rFonts w:eastAsiaTheme="minorEastAsia"/>
+              </w:rPr>
+              <w:t xml:space="preserve">isn’t </w:t>
+            </w:r>
+            <w:proofErr w:type="gramEnd"/>
             <m:oMath>
               <m:r>
                 <w:rPr>
@@ -7280,6 +8381,7 @@
                 <w:szCs w:val="18"/>
               </w:rPr>
             </w:pPr>
+            <w:proofErr w:type="spellStart"/>
             <w:r>
               <w:rPr>
                 <w:b/>
@@ -7290,6 +8392,7 @@
               </w:rPr>
               <w:t>boolean</w:t>
             </w:r>
+            <w:proofErr w:type="spellEnd"/>
           </w:p>
         </w:tc>
         <w:tc>
@@ -7324,14 +8427,25 @@
                 <w:szCs w:val="18"/>
               </w:rPr>
             </w:pPr>
-            <w:r>
-              <w:rPr>
-                <w:rFonts w:ascii="Courier New" w:hAnsi="Courier New" w:cs="Courier New"/>
-                <w:color w:val="000000"/>
-                <w:sz w:val="18"/>
-                <w:szCs w:val="18"/>
-              </w:rPr>
-              <w:t>hasParent()</w:t>
+            <w:proofErr w:type="spellStart"/>
+            <w:r>
+              <w:rPr>
+                <w:rFonts w:ascii="Courier New" w:hAnsi="Courier New" w:cs="Courier New"/>
+                <w:color w:val="000000"/>
+                <w:sz w:val="18"/>
+                <w:szCs w:val="18"/>
+              </w:rPr>
+              <w:t>hasParent</w:t>
+            </w:r>
+            <w:proofErr w:type="spellEnd"/>
+            <w:r>
+              <w:rPr>
+                <w:rFonts w:ascii="Courier New" w:hAnsi="Courier New" w:cs="Courier New"/>
+                <w:color w:val="000000"/>
+                <w:sz w:val="18"/>
+                <w:szCs w:val="18"/>
+              </w:rPr>
+              <w:t>()</w:t>
             </w:r>
           </w:p>
         </w:tc>
@@ -7355,8 +8469,16 @@
               <w:rPr>
                 <w:rFonts w:eastAsiaTheme="minorEastAsia"/>
               </w:rPr>
-              <w:t xml:space="preserve"> if the parent isn’t </w:t>
-            </w:r>
+              <w:t xml:space="preserve"> if the parent </w:t>
+            </w:r>
+            <w:proofErr w:type="gramStart"/>
+            <w:r>
+              <w:rPr>
+                <w:rFonts w:eastAsiaTheme="minorEastAsia"/>
+              </w:rPr>
+              <w:t xml:space="preserve">isn’t </w:t>
+            </w:r>
+            <w:proofErr w:type="gramEnd"/>
             <m:oMath>
               <m:r>
                 <w:rPr>
@@ -7403,6 +8525,7 @@
                 <w:szCs w:val="18"/>
               </w:rPr>
             </w:pPr>
+            <w:proofErr w:type="spellStart"/>
             <w:r>
               <w:rPr>
                 <w:b/>
@@ -7413,6 +8536,7 @@
               </w:rPr>
               <w:t>boolean</w:t>
             </w:r>
+            <w:proofErr w:type="spellEnd"/>
           </w:p>
         </w:tc>
         <w:tc>
@@ -7447,14 +8571,25 @@
                 <w:szCs w:val="18"/>
               </w:rPr>
             </w:pPr>
-            <w:r>
-              <w:rPr>
-                <w:rFonts w:ascii="Courier New" w:hAnsi="Courier New" w:cs="Courier New"/>
-                <w:color w:val="000000"/>
-                <w:sz w:val="18"/>
-                <w:szCs w:val="18"/>
-              </w:rPr>
-              <w:t>isLeaf()</w:t>
+            <w:proofErr w:type="spellStart"/>
+            <w:r>
+              <w:rPr>
+                <w:rFonts w:ascii="Courier New" w:hAnsi="Courier New" w:cs="Courier New"/>
+                <w:color w:val="000000"/>
+                <w:sz w:val="18"/>
+                <w:szCs w:val="18"/>
+              </w:rPr>
+              <w:t>isLeaf</w:t>
+            </w:r>
+            <w:proofErr w:type="spellEnd"/>
+            <w:r>
+              <w:rPr>
+                <w:rFonts w:ascii="Courier New" w:hAnsi="Courier New" w:cs="Courier New"/>
+                <w:color w:val="000000"/>
+                <w:sz w:val="18"/>
+                <w:szCs w:val="18"/>
+              </w:rPr>
+              <w:t>()</w:t>
             </w:r>
           </w:p>
         </w:tc>
@@ -7478,8 +8613,16 @@
               <w:rPr>
                 <w:rFonts w:eastAsiaTheme="minorEastAsia"/>
               </w:rPr>
-              <w:t xml:space="preserve"> if both children are </w:t>
-            </w:r>
+              <w:t xml:space="preserve"> if both children </w:t>
+            </w:r>
+            <w:proofErr w:type="gramStart"/>
+            <w:r>
+              <w:rPr>
+                <w:rFonts w:eastAsiaTheme="minorEastAsia"/>
+              </w:rPr>
+              <w:t xml:space="preserve">are </w:t>
+            </w:r>
+            <w:proofErr w:type="gramEnd"/>
             <m:oMath>
               <m:r>
                 <w:rPr>
@@ -7526,6 +8669,7 @@
                 <w:szCs w:val="18"/>
               </w:rPr>
             </w:pPr>
+            <w:proofErr w:type="spellStart"/>
             <w:r>
               <w:rPr>
                 <w:b/>
@@ -7536,6 +8680,7 @@
               </w:rPr>
               <w:t>int</w:t>
             </w:r>
+            <w:proofErr w:type="spellEnd"/>
           </w:p>
         </w:tc>
         <w:tc>
@@ -7570,14 +8715,25 @@
                 <w:szCs w:val="18"/>
               </w:rPr>
             </w:pPr>
-            <w:r>
-              <w:rPr>
-                <w:rFonts w:ascii="Courier New" w:hAnsi="Courier New" w:cs="Courier New"/>
-                <w:color w:val="000000"/>
-                <w:sz w:val="18"/>
-                <w:szCs w:val="18"/>
-              </w:rPr>
-              <w:t>relationWithParent()</w:t>
+            <w:proofErr w:type="spellStart"/>
+            <w:r>
+              <w:rPr>
+                <w:rFonts w:ascii="Courier New" w:hAnsi="Courier New" w:cs="Courier New"/>
+                <w:color w:val="000000"/>
+                <w:sz w:val="18"/>
+                <w:szCs w:val="18"/>
+              </w:rPr>
+              <w:t>relationWithParent</w:t>
+            </w:r>
+            <w:proofErr w:type="spellEnd"/>
+            <w:r>
+              <w:rPr>
+                <w:rFonts w:ascii="Courier New" w:hAnsi="Courier New" w:cs="Courier New"/>
+                <w:color w:val="000000"/>
+                <w:sz w:val="18"/>
+                <w:szCs w:val="18"/>
+              </w:rPr>
+              <w:t>()</w:t>
             </w:r>
           </w:p>
         </w:tc>
@@ -7657,6 +8813,7 @@
                 <w:szCs w:val="18"/>
               </w:rPr>
             </w:pPr>
+            <w:proofErr w:type="spellStart"/>
             <w:r>
               <w:rPr>
                 <w:b/>
@@ -7667,6 +8824,7 @@
               </w:rPr>
               <w:t>int</w:t>
             </w:r>
+            <w:proofErr w:type="spellEnd"/>
           </w:p>
         </w:tc>
         <w:tc>
@@ -7701,14 +8859,45 @@
                 <w:szCs w:val="18"/>
               </w:rPr>
             </w:pPr>
-            <w:r>
-              <w:rPr>
-                <w:rFonts w:ascii="Courier New" w:hAnsi="Courier New" w:cs="Courier New"/>
-                <w:color w:val="000000"/>
-                <w:sz w:val="18"/>
-                <w:szCs w:val="18"/>
-              </w:rPr>
-              <w:t>relationWithChild(WAVLNode node)</w:t>
+            <w:proofErr w:type="spellStart"/>
+            <w:r>
+              <w:rPr>
+                <w:rFonts w:ascii="Courier New" w:hAnsi="Courier New" w:cs="Courier New"/>
+                <w:color w:val="000000"/>
+                <w:sz w:val="18"/>
+                <w:szCs w:val="18"/>
+              </w:rPr>
+              <w:t>relationWithChild</w:t>
+            </w:r>
+            <w:proofErr w:type="spellEnd"/>
+            <w:r>
+              <w:rPr>
+                <w:rFonts w:ascii="Courier New" w:hAnsi="Courier New" w:cs="Courier New"/>
+                <w:color w:val="000000"/>
+                <w:sz w:val="18"/>
+                <w:szCs w:val="18"/>
+              </w:rPr>
+              <w:t>(</w:t>
+            </w:r>
+            <w:proofErr w:type="spellStart"/>
+            <w:r>
+              <w:rPr>
+                <w:rFonts w:ascii="Courier New" w:hAnsi="Courier New" w:cs="Courier New"/>
+                <w:color w:val="000000"/>
+                <w:sz w:val="18"/>
+                <w:szCs w:val="18"/>
+              </w:rPr>
+              <w:t>WAVLNode</w:t>
+            </w:r>
+            <w:proofErr w:type="spellEnd"/>
+            <w:r>
+              <w:rPr>
+                <w:rFonts w:ascii="Courier New" w:hAnsi="Courier New" w:cs="Courier New"/>
+                <w:color w:val="000000"/>
+                <w:sz w:val="18"/>
+                <w:szCs w:val="18"/>
+              </w:rPr>
+              <w:t xml:space="preserve"> node)</w:t>
             </w:r>
           </w:p>
         </w:tc>
@@ -7853,14 +9042,25 @@
                 <w:szCs w:val="18"/>
               </w:rPr>
             </w:pPr>
-            <w:r>
-              <w:rPr>
-                <w:rFonts w:ascii="Courier New" w:hAnsi="Courier New" w:cs="Courier New"/>
-                <w:color w:val="000000"/>
-                <w:sz w:val="18"/>
-                <w:szCs w:val="18"/>
-              </w:rPr>
-              <w:t>toString()</w:t>
+            <w:proofErr w:type="spellStart"/>
+            <w:r>
+              <w:rPr>
+                <w:rFonts w:ascii="Courier New" w:hAnsi="Courier New" w:cs="Courier New"/>
+                <w:color w:val="000000"/>
+                <w:sz w:val="18"/>
+                <w:szCs w:val="18"/>
+              </w:rPr>
+              <w:t>toString</w:t>
+            </w:r>
+            <w:proofErr w:type="spellEnd"/>
+            <w:r>
+              <w:rPr>
+                <w:rFonts w:ascii="Courier New" w:hAnsi="Courier New" w:cs="Courier New"/>
+                <w:color w:val="000000"/>
+                <w:sz w:val="18"/>
+                <w:szCs w:val="18"/>
+              </w:rPr>
+              <w:t>()</w:t>
             </w:r>
           </w:p>
         </w:tc>

</xml_diff>